<commit_message>
session II 2023 updates
</commit_message>
<xml_diff>
--- a/calendars/Sum2_23-Stat216_Calendar-Online.docx
+++ b/calendars/Sum2_23-Stat216_Calendar-Online.docx
@@ -72,8 +72,18 @@
           <w:sz w:val="24"/>
           <w:szCs w:val="24"/>
         </w:rPr>
-        <w:t>GS = Gradescope; D2L = Brightspace Desire to Learn</w:t>
+        <w:t xml:space="preserve">GS = </w:t>
       </w:r>
+      <w:proofErr w:type="spellStart"/>
+      <w:r>
+        <w:rPr>
+          <w:rFonts w:ascii="Times New Roman" w:hAnsi="Times New Roman" w:cs="Times New Roman"/>
+          <w:sz w:val="24"/>
+          <w:szCs w:val="24"/>
+        </w:rPr>
+        <w:t>Gradescope</w:t>
+      </w:r>
+      <w:proofErr w:type="spellEnd"/>
     </w:p>
     <w:tbl>
       <w:tblPr>
@@ -252,16 +262,16 @@
                 <w:sz w:val="24"/>
                 <w:szCs w:val="24"/>
               </w:rPr>
-              <w:t>11</w:t>
-            </w:r>
-            <w:r>
-              <w:rPr>
-                <w:rFonts w:ascii="Times New Roman" w:hAnsi="Times New Roman" w:cs="Times New Roman"/>
-                <w:b/>
-                <w:sz w:val="24"/>
-                <w:szCs w:val="24"/>
-              </w:rPr>
-              <w:t xml:space="preserve">:59 </w:t>
+              <w:t>8</w:t>
+            </w:r>
+            <w:r>
+              <w:rPr>
+                <w:rFonts w:ascii="Times New Roman" w:hAnsi="Times New Roman" w:cs="Times New Roman"/>
+                <w:b/>
+                <w:sz w:val="24"/>
+                <w:szCs w:val="24"/>
+              </w:rPr>
+              <w:t xml:space="preserve"> </w:t>
             </w:r>
             <w:r>
               <w:rPr>
@@ -389,25 +399,16 @@
                 <w:sz w:val="24"/>
                 <w:szCs w:val="24"/>
               </w:rPr>
-              <w:t xml:space="preserve">     </w:t>
-            </w:r>
-            <w:r>
-              <w:rPr>
-                <w:rFonts w:ascii="Times New Roman" w:hAnsi="Times New Roman" w:cs="Times New Roman"/>
-                <w:b/>
-                <w:sz w:val="24"/>
-                <w:szCs w:val="24"/>
-              </w:rPr>
-              <w:t>11</w:t>
-            </w:r>
-            <w:r>
-              <w:rPr>
-                <w:rFonts w:ascii="Times New Roman" w:hAnsi="Times New Roman" w:cs="Times New Roman"/>
-                <w:b/>
-                <w:sz w:val="24"/>
-                <w:szCs w:val="24"/>
-              </w:rPr>
-              <w:t xml:space="preserve">:59 </w:t>
+              <w:t>8</w:t>
+            </w:r>
+            <w:r>
+              <w:rPr>
+                <w:rFonts w:ascii="Times New Roman" w:hAnsi="Times New Roman" w:cs="Times New Roman"/>
+                <w:b/>
+                <w:sz w:val="24"/>
+                <w:szCs w:val="24"/>
+              </w:rPr>
+              <w:t xml:space="preserve"> </w:t>
             </w:r>
             <w:r>
               <w:rPr>
@@ -472,15 +473,7 @@
                 <w:sz w:val="24"/>
                 <w:szCs w:val="24"/>
               </w:rPr>
-              <w:t>6/2</w:t>
-            </w:r>
-            <w:r>
-              <w:rPr>
-                <w:rFonts w:ascii="Times New Roman" w:hAnsi="Times New Roman" w:cs="Times New Roman"/>
-                <w:sz w:val="24"/>
-                <w:szCs w:val="24"/>
-              </w:rPr>
-              <w:t>6</w:t>
+              <w:t>6/26</w:t>
             </w:r>
           </w:p>
         </w:tc>
@@ -519,10 +512,28 @@
           <w:p>
             <w:pPr>
               <w:pStyle w:val="ListParagraph"/>
-              <w:numPr>
-                <w:ilvl w:val="0"/>
-                <w:numId w:val="1"/>
-              </w:numPr>
+              <w:ind w:left="144"/>
+              <w:rPr>
+                <w:rFonts w:ascii="Times New Roman" w:hAnsi="Times New Roman" w:cs="Times New Roman"/>
+                <w:sz w:val="24"/>
+                <w:szCs w:val="24"/>
+              </w:rPr>
+            </w:pPr>
+            <w:proofErr w:type="spellStart"/>
+            <w:r>
+              <w:rPr>
+                <w:rFonts w:ascii="Times New Roman" w:hAnsi="Times New Roman" w:cs="Times New Roman"/>
+                <w:sz w:val="24"/>
+                <w:szCs w:val="24"/>
+              </w:rPr>
+              <w:t>Course_Tour</w:t>
+            </w:r>
+            <w:proofErr w:type="spellEnd"/>
+          </w:p>
+          <w:p>
+            <w:pPr>
+              <w:pStyle w:val="ListParagraph"/>
+              <w:ind w:left="144"/>
               <w:rPr>
                 <w:rFonts w:ascii="Times New Roman" w:hAnsi="Times New Roman" w:cs="Times New Roman"/>
                 <w:sz w:val="24"/>
@@ -588,15 +599,7 @@
                 <w:sz w:val="24"/>
                 <w:szCs w:val="24"/>
               </w:rPr>
-              <w:t>T 6/2</w:t>
-            </w:r>
-            <w:r>
-              <w:rPr>
-                <w:rFonts w:ascii="Times New Roman" w:hAnsi="Times New Roman" w:cs="Times New Roman"/>
-                <w:sz w:val="24"/>
-                <w:szCs w:val="24"/>
-              </w:rPr>
-              <w:t>7</w:t>
+              <w:t>T 6/27</w:t>
             </w:r>
           </w:p>
         </w:tc>
@@ -618,7 +621,7 @@
                 <w:sz w:val="24"/>
                 <w:szCs w:val="24"/>
               </w:rPr>
-              <w:t>Module 2:</w:t>
+              <w:t xml:space="preserve">Module 1 and 2: Intro to Data, Sampling Methods, </w:t>
             </w:r>
           </w:p>
           <w:p>
@@ -670,30 +673,58 @@
                 <w:rFonts w:ascii="Times New Roman" w:eastAsia="Times New Roman" w:hAnsi="Times New Roman" w:cs="Times New Roman"/>
                 <w:sz w:val="24"/>
               </w:rPr>
+              <w:t>§1.</w:t>
+            </w:r>
+            <w:r>
+              <w:rPr>
+                <w:rFonts w:ascii="Times New Roman" w:eastAsia="Times New Roman" w:hAnsi="Times New Roman" w:cs="Times New Roman"/>
+                <w:sz w:val="24"/>
+              </w:rPr>
+              <w:t xml:space="preserve">3; </w:t>
+            </w:r>
+            <w:r>
+              <w:rPr>
+                <w:rFonts w:ascii="Times New Roman" w:eastAsia="Times New Roman" w:hAnsi="Times New Roman" w:cs="Times New Roman"/>
+                <w:sz w:val="24"/>
+              </w:rPr>
               <w:t>§</w:t>
             </w:r>
             <w:r>
               <w:rPr>
-                <w:rFonts w:ascii="Times New Roman" w:hAnsi="Times New Roman" w:cs="Times New Roman"/>
-                <w:sz w:val="24"/>
-                <w:szCs w:val="24"/>
-              </w:rPr>
-              <w:t xml:space="preserve">1.3; </w:t>
-            </w:r>
-            <w:r>
-              <w:rPr>
                 <w:rFonts w:ascii="Times New Roman" w:eastAsia="Times New Roman" w:hAnsi="Times New Roman" w:cs="Times New Roman"/>
                 <w:sz w:val="24"/>
               </w:rPr>
+              <w:t xml:space="preserve">2.1; </w:t>
+            </w:r>
+            <w:r>
+              <w:rPr>
+                <w:rFonts w:ascii="Times New Roman" w:eastAsia="Times New Roman" w:hAnsi="Times New Roman" w:cs="Times New Roman"/>
+                <w:sz w:val="24"/>
+              </w:rPr>
               <w:t>§</w:t>
             </w:r>
             <w:r>
               <w:rPr>
                 <w:rFonts w:ascii="Times New Roman" w:hAnsi="Times New Roman" w:cs="Times New Roman"/>
                 <w:sz w:val="24"/>
-                <w:szCs w:val="24"/>
-              </w:rPr>
-              <w:t xml:space="preserve">1.4; </w:t>
+              </w:rPr>
+              <w:t>2.2</w:t>
+            </w:r>
+            <w:r>
+              <w:rPr>
+                <w:rFonts w:ascii="Times New Roman" w:hAnsi="Times New Roman" w:cs="Times New Roman"/>
+                <w:sz w:val="24"/>
+                <w:szCs w:val="24"/>
+              </w:rPr>
+              <w:t>;</w:t>
+            </w:r>
+            <w:r>
+              <w:rPr>
+                <w:rFonts w:ascii="Times New Roman" w:hAnsi="Times New Roman" w:cs="Times New Roman"/>
+                <w:sz w:val="24"/>
+                <w:szCs w:val="24"/>
+              </w:rPr>
+              <w:t xml:space="preserve"> </w:t>
             </w:r>
             <w:r>
               <w:rPr>
@@ -704,41 +735,46 @@
             </w:r>
             <w:r>
               <w:rPr>
-                <w:rFonts w:ascii="Times New Roman" w:hAnsi="Times New Roman" w:cs="Times New Roman"/>
-                <w:sz w:val="24"/>
-                <w:szCs w:val="24"/>
-              </w:rPr>
-              <w:t xml:space="preserve">1.5; </w:t>
-            </w:r>
-            <w:r>
-              <w:rPr>
                 <w:rFonts w:ascii="Times New Roman" w:eastAsia="Times New Roman" w:hAnsi="Times New Roman" w:cs="Times New Roman"/>
                 <w:sz w:val="24"/>
               </w:rPr>
+              <w:t>2.3</w:t>
+            </w:r>
+            <w:r>
+              <w:rPr>
+                <w:rFonts w:ascii="Times New Roman" w:hAnsi="Times New Roman" w:cs="Times New Roman"/>
+                <w:sz w:val="24"/>
+                <w:szCs w:val="24"/>
+              </w:rPr>
+              <w:t xml:space="preserve">; </w:t>
+            </w:r>
+            <w:r>
+              <w:rPr>
+                <w:rFonts w:ascii="Times New Roman" w:eastAsia="Times New Roman" w:hAnsi="Times New Roman" w:cs="Times New Roman"/>
+                <w:sz w:val="24"/>
+              </w:rPr>
               <w:t>§</w:t>
             </w:r>
             <w:r>
               <w:rPr>
-                <w:rFonts w:ascii="Times New Roman" w:hAnsi="Times New Roman" w:cs="Times New Roman"/>
-                <w:sz w:val="24"/>
-                <w:szCs w:val="24"/>
-              </w:rPr>
-              <w:t xml:space="preserve">1.6; </w:t>
-            </w:r>
-            <w:r>
-              <w:rPr>
                 <w:rFonts w:ascii="Times New Roman" w:eastAsia="Times New Roman" w:hAnsi="Times New Roman" w:cs="Times New Roman"/>
                 <w:sz w:val="24"/>
               </w:rPr>
+              <w:t xml:space="preserve">2.4; </w:t>
+            </w:r>
+            <w:r>
+              <w:rPr>
+                <w:rFonts w:ascii="Times New Roman" w:eastAsia="Times New Roman" w:hAnsi="Times New Roman" w:cs="Times New Roman"/>
+                <w:sz w:val="24"/>
+              </w:rPr>
               <w:t>§</w:t>
             </w:r>
             <w:r>
               <w:rPr>
-                <w:rFonts w:ascii="Times New Roman" w:hAnsi="Times New Roman" w:cs="Times New Roman"/>
-                <w:sz w:val="24"/>
-                <w:szCs w:val="24"/>
-              </w:rPr>
-              <w:t>1.8</w:t>
+                <w:rFonts w:ascii="Times New Roman" w:eastAsia="Times New Roman" w:hAnsi="Times New Roman" w:cs="Times New Roman"/>
+                <w:sz w:val="24"/>
+              </w:rPr>
+              <w:t>2.5</w:t>
             </w:r>
           </w:p>
         </w:tc>
@@ -748,112 +784,78 @@
           </w:tcPr>
           <w:p>
             <w:pPr>
-              <w:pStyle w:val="ListParagraph"/>
-              <w:numPr>
-                <w:ilvl w:val="0"/>
-                <w:numId w:val="1"/>
-              </w:numPr>
-              <w:rPr>
-                <w:rFonts w:ascii="Times New Roman" w:hAnsi="Times New Roman" w:cs="Times New Roman"/>
-                <w:sz w:val="24"/>
-                <w:szCs w:val="24"/>
-              </w:rPr>
-            </w:pPr>
-            <w:r>
-              <w:rPr>
-                <w:rFonts w:ascii="Times New Roman" w:hAnsi="Times New Roman" w:cs="Times New Roman"/>
-                <w:sz w:val="24"/>
-                <w:szCs w:val="24"/>
-              </w:rPr>
-              <w:t>1.2.1_1.2.2</w:t>
-            </w:r>
-          </w:p>
-          <w:p>
-            <w:pPr>
-              <w:pStyle w:val="ListParagraph"/>
-              <w:numPr>
-                <w:ilvl w:val="0"/>
-                <w:numId w:val="1"/>
-              </w:numPr>
-              <w:rPr>
-                <w:rFonts w:ascii="Times New Roman" w:hAnsi="Times New Roman" w:cs="Times New Roman"/>
-                <w:sz w:val="24"/>
-                <w:szCs w:val="24"/>
-              </w:rPr>
-            </w:pPr>
-            <w:r>
-              <w:rPr>
-                <w:rFonts w:ascii="Times New Roman" w:hAnsi="Times New Roman" w:cs="Times New Roman"/>
-                <w:sz w:val="24"/>
-                <w:szCs w:val="24"/>
-              </w:rPr>
-              <w:t>1.2.3_1.2.4_1.2.5</w:t>
-            </w:r>
-          </w:p>
-          <w:p>
-            <w:pPr>
-              <w:pStyle w:val="ListParagraph"/>
-              <w:numPr>
-                <w:ilvl w:val="0"/>
-                <w:numId w:val="1"/>
-              </w:numPr>
-              <w:rPr>
-                <w:rFonts w:ascii="Times New Roman" w:hAnsi="Times New Roman" w:cs="Times New Roman"/>
-                <w:sz w:val="24"/>
-                <w:szCs w:val="24"/>
-              </w:rPr>
-            </w:pPr>
-            <w:r>
-              <w:rPr>
-                <w:rFonts w:ascii="Times New Roman" w:hAnsi="Times New Roman" w:cs="Times New Roman"/>
-                <w:sz w:val="24"/>
-                <w:szCs w:val="24"/>
-              </w:rPr>
-              <w:t>Starting with R</w:t>
-            </w:r>
-          </w:p>
-          <w:p>
-            <w:pPr>
-              <w:pStyle w:val="ListParagraph"/>
-              <w:numPr>
-                <w:ilvl w:val="0"/>
-                <w:numId w:val="1"/>
-              </w:numPr>
-              <w:rPr>
-                <w:rFonts w:ascii="Times New Roman" w:hAnsi="Times New Roman" w:cs="Times New Roman"/>
-                <w:sz w:val="24"/>
-                <w:szCs w:val="24"/>
-              </w:rPr>
-            </w:pPr>
-            <w:r>
-              <w:rPr>
-                <w:rFonts w:ascii="Times New Roman" w:hAnsi="Times New Roman" w:cs="Times New Roman"/>
-                <w:sz w:val="24"/>
-                <w:szCs w:val="24"/>
-              </w:rPr>
-              <w:t>1.3</w:t>
-            </w:r>
-          </w:p>
-          <w:p>
-            <w:pPr>
-              <w:pStyle w:val="ListParagraph"/>
-              <w:numPr>
-                <w:ilvl w:val="0"/>
-                <w:numId w:val="1"/>
-              </w:numPr>
-              <w:rPr>
-                <w:rFonts w:ascii="Times New Roman" w:hAnsi="Times New Roman" w:cs="Times New Roman"/>
-                <w:sz w:val="24"/>
-                <w:szCs w:val="24"/>
-              </w:rPr>
-            </w:pPr>
-            <w:r>
-              <w:rPr>
-                <w:rFonts w:ascii="Times New Roman" w:hAnsi="Times New Roman" w:cs="Times New Roman"/>
-                <w:sz w:val="24"/>
-                <w:szCs w:val="24"/>
-              </w:rPr>
-              <w:t>1.4to1.6</w:t>
+              <w:rPr>
+                <w:rFonts w:ascii="Times New Roman" w:hAnsi="Times New Roman" w:cs="Times New Roman"/>
+                <w:sz w:val="24"/>
+                <w:szCs w:val="24"/>
+              </w:rPr>
+            </w:pPr>
+            <w:r>
+              <w:rPr>
+                <w:rFonts w:ascii="Times New Roman" w:hAnsi="Times New Roman" w:cs="Times New Roman"/>
+                <w:sz w:val="24"/>
+                <w:szCs w:val="24"/>
+              </w:rPr>
+              <w:t>1.2.1and1.2.2</w:t>
+            </w:r>
+          </w:p>
+          <w:p>
+            <w:pPr>
+              <w:rPr>
+                <w:rFonts w:ascii="Times New Roman" w:hAnsi="Times New Roman" w:cs="Times New Roman"/>
+                <w:sz w:val="24"/>
+                <w:szCs w:val="24"/>
+              </w:rPr>
+            </w:pPr>
+            <w:r>
+              <w:rPr>
+                <w:rFonts w:ascii="Times New Roman" w:hAnsi="Times New Roman" w:cs="Times New Roman"/>
+                <w:sz w:val="24"/>
+                <w:szCs w:val="24"/>
+              </w:rPr>
+              <w:t>1</w:t>
+            </w:r>
+            <w:r>
+              <w:rPr>
+                <w:rFonts w:ascii="Times New Roman" w:hAnsi="Times New Roman" w:cs="Times New Roman"/>
+                <w:sz w:val="24"/>
+                <w:szCs w:val="24"/>
+              </w:rPr>
+              <w:t>.2.3to1.2.5</w:t>
+            </w:r>
+          </w:p>
+          <w:p>
+            <w:pPr>
+              <w:rPr>
+                <w:rFonts w:ascii="Times New Roman" w:hAnsi="Times New Roman" w:cs="Times New Roman"/>
+                <w:sz w:val="24"/>
+                <w:szCs w:val="24"/>
+              </w:rPr>
+            </w:pPr>
+            <w:r>
+              <w:rPr>
+                <w:rFonts w:ascii="Times New Roman" w:hAnsi="Times New Roman" w:cs="Times New Roman"/>
+                <w:sz w:val="24"/>
+                <w:szCs w:val="24"/>
+              </w:rPr>
+              <w:t>2.1</w:t>
+            </w:r>
+          </w:p>
+          <w:p>
+            <w:pPr>
+              <w:rPr>
+                <w:rFonts w:ascii="Times New Roman" w:hAnsi="Times New Roman" w:cs="Times New Roman"/>
+                <w:sz w:val="24"/>
+                <w:szCs w:val="24"/>
+              </w:rPr>
+            </w:pPr>
+            <w:r>
+              <w:rPr>
+                <w:rFonts w:ascii="Times New Roman" w:hAnsi="Times New Roman" w:cs="Times New Roman"/>
+                <w:sz w:val="24"/>
+                <w:szCs w:val="24"/>
+              </w:rPr>
+              <w:t>2.2to2.4</w:t>
             </w:r>
           </w:p>
         </w:tc>
@@ -993,15 +995,7 @@
                 <w:sz w:val="24"/>
                 <w:szCs w:val="24"/>
               </w:rPr>
-              <w:t>6/2</w:t>
-            </w:r>
-            <w:r>
-              <w:rPr>
-                <w:rFonts w:ascii="Times New Roman" w:hAnsi="Times New Roman" w:cs="Times New Roman"/>
-                <w:sz w:val="24"/>
-                <w:szCs w:val="24"/>
-              </w:rPr>
-              <w:t>8</w:t>
+              <w:t>6/28</w:t>
             </w:r>
           </w:p>
         </w:tc>
@@ -1077,91 +1071,7 @@
                 <w:rFonts w:ascii="Times New Roman" w:eastAsia="Times New Roman" w:hAnsi="Times New Roman" w:cs="Times New Roman"/>
                 <w:sz w:val="24"/>
               </w:rPr>
-              <w:t>§</w:t>
-            </w:r>
-            <w:r>
-              <w:rPr>
-                <w:rFonts w:ascii="Times New Roman" w:hAnsi="Times New Roman" w:cs="Times New Roman"/>
-                <w:sz w:val="24"/>
-                <w:szCs w:val="24"/>
-              </w:rPr>
-              <w:t xml:space="preserve">1.7, </w:t>
-            </w:r>
-            <w:r>
-              <w:rPr>
-                <w:rFonts w:ascii="Times New Roman" w:eastAsia="Times New Roman" w:hAnsi="Times New Roman" w:cs="Times New Roman"/>
-                <w:sz w:val="24"/>
-              </w:rPr>
-              <w:t>§</w:t>
-            </w:r>
-            <w:r>
-              <w:rPr>
-                <w:rFonts w:ascii="Times New Roman" w:hAnsi="Times New Roman" w:cs="Times New Roman"/>
-                <w:sz w:val="24"/>
-                <w:szCs w:val="24"/>
-              </w:rPr>
-              <w:t>2.</w:t>
-            </w:r>
-            <w:r>
-              <w:rPr>
-                <w:rFonts w:ascii="Times New Roman" w:hAnsi="Times New Roman" w:cs="Times New Roman"/>
-                <w:sz w:val="24"/>
-                <w:szCs w:val="24"/>
-              </w:rPr>
-              <w:t xml:space="preserve">1, </w:t>
-            </w:r>
-            <w:r>
-              <w:rPr>
-                <w:rFonts w:ascii="Times New Roman" w:eastAsia="Times New Roman" w:hAnsi="Times New Roman" w:cs="Times New Roman"/>
-                <w:sz w:val="24"/>
-              </w:rPr>
-              <w:t>§</w:t>
-            </w:r>
-            <w:r>
-              <w:rPr>
-                <w:rFonts w:ascii="Times New Roman" w:hAnsi="Times New Roman" w:cs="Times New Roman"/>
-                <w:sz w:val="24"/>
-                <w:szCs w:val="24"/>
-              </w:rPr>
-              <w:t xml:space="preserve">2.3; </w:t>
-            </w:r>
-            <w:r>
-              <w:rPr>
-                <w:rFonts w:ascii="Times New Roman" w:eastAsia="Times New Roman" w:hAnsi="Times New Roman" w:cs="Times New Roman"/>
-                <w:sz w:val="24"/>
-              </w:rPr>
-              <w:t>§</w:t>
-            </w:r>
-            <w:r>
-              <w:rPr>
-                <w:rFonts w:ascii="Times New Roman" w:hAnsi="Times New Roman" w:cs="Times New Roman"/>
-                <w:sz w:val="24"/>
-                <w:szCs w:val="24"/>
-              </w:rPr>
-              <w:t xml:space="preserve">2.4; </w:t>
-            </w:r>
-            <w:r>
-              <w:rPr>
-                <w:rFonts w:ascii="Times New Roman" w:eastAsia="Times New Roman" w:hAnsi="Times New Roman" w:cs="Times New Roman"/>
-                <w:sz w:val="24"/>
-              </w:rPr>
-              <w:t>§</w:t>
-            </w:r>
-            <w:r>
-              <w:rPr>
-                <w:rFonts w:ascii="Times New Roman" w:hAnsi="Times New Roman" w:cs="Times New Roman"/>
-                <w:sz w:val="24"/>
-                <w:szCs w:val="24"/>
-              </w:rPr>
-              <w:t>2.5</w:t>
-            </w:r>
-            <w:r>
-              <w:rPr>
-                <w:rFonts w:ascii="Times New Roman" w:hAnsi="Times New Roman" w:cs="Times New Roman"/>
-                <w:sz w:val="24"/>
-                <w:szCs w:val="24"/>
-              </w:rPr>
-              <w:t xml:space="preserve">; </w:t>
+              <w:t>Ch 3; Ch 4; Ch 5</w:t>
             </w:r>
           </w:p>
         </w:tc>
@@ -1171,78 +1081,226 @@
           </w:tcPr>
           <w:p>
             <w:pPr>
-              <w:pStyle w:val="ListParagraph"/>
-              <w:numPr>
-                <w:ilvl w:val="0"/>
-                <w:numId w:val="1"/>
-              </w:numPr>
-              <w:rPr>
-                <w:rFonts w:ascii="Times New Roman" w:hAnsi="Times New Roman" w:cs="Times New Roman"/>
-                <w:sz w:val="24"/>
-                <w:szCs w:val="24"/>
-              </w:rPr>
-            </w:pPr>
-            <w:r>
-              <w:rPr>
-                <w:rFonts w:ascii="Times New Roman" w:hAnsi="Times New Roman" w:cs="Times New Roman"/>
-                <w:sz w:val="24"/>
-                <w:szCs w:val="24"/>
-              </w:rPr>
-              <w:t>2.1</w:t>
-            </w:r>
-          </w:p>
-          <w:p>
-            <w:pPr>
-              <w:pStyle w:val="ListParagraph"/>
-              <w:numPr>
-                <w:ilvl w:val="0"/>
-                <w:numId w:val="1"/>
-              </w:numPr>
-              <w:rPr>
-                <w:rFonts w:ascii="Times New Roman" w:hAnsi="Times New Roman" w:cs="Times New Roman"/>
-                <w:sz w:val="24"/>
-                <w:szCs w:val="24"/>
-              </w:rPr>
-            </w:pPr>
-            <w:r>
-              <w:rPr>
-                <w:rFonts w:ascii="Times New Roman" w:hAnsi="Times New Roman" w:cs="Times New Roman"/>
-                <w:sz w:val="24"/>
-                <w:szCs w:val="24"/>
-              </w:rPr>
-              <w:t>MosaicPlots</w:t>
-            </w:r>
-          </w:p>
-          <w:p>
-            <w:pPr>
-              <w:pStyle w:val="ListParagraph"/>
-              <w:numPr>
-                <w:ilvl w:val="0"/>
-                <w:numId w:val="1"/>
-              </w:numPr>
-              <w:rPr>
-                <w:rFonts w:ascii="Times New Roman" w:hAnsi="Times New Roman" w:cs="Times New Roman"/>
-                <w:sz w:val="24"/>
-                <w:szCs w:val="24"/>
-              </w:rPr>
-            </w:pPr>
-            <w:r>
-              <w:rPr>
-                <w:rFonts w:ascii="Times New Roman" w:hAnsi="Times New Roman" w:cs="Times New Roman"/>
-                <w:sz w:val="24"/>
-                <w:szCs w:val="24"/>
-              </w:rPr>
-              <w:t>2.3</w:t>
-            </w:r>
-            <w:r>
-              <w:rPr>
-                <w:rFonts w:ascii="Times New Roman" w:hAnsi="Times New Roman" w:cs="Times New Roman"/>
-                <w:sz w:val="24"/>
-                <w:szCs w:val="24"/>
-              </w:rPr>
-              <w:t xml:space="preserve"> </w:t>
-            </w:r>
-          </w:p>
+              <w:rPr>
+                <w:rFonts w:ascii="Times New Roman" w:hAnsi="Times New Roman" w:cs="Times New Roman"/>
+                <w:i/>
+                <w:iCs/>
+                <w:sz w:val="24"/>
+                <w:szCs w:val="24"/>
+              </w:rPr>
+            </w:pPr>
+            <w:proofErr w:type="spellStart"/>
+            <w:r>
+              <w:rPr>
+                <w:rFonts w:ascii="Times New Roman" w:hAnsi="Times New Roman" w:cs="Times New Roman"/>
+                <w:i/>
+                <w:iCs/>
+                <w:sz w:val="24"/>
+                <w:szCs w:val="24"/>
+              </w:rPr>
+              <w:t>Starting_with_R</w:t>
+            </w:r>
+            <w:proofErr w:type="spellEnd"/>
+            <w:r>
+              <w:rPr>
+                <w:rFonts w:ascii="Times New Roman" w:hAnsi="Times New Roman" w:cs="Times New Roman"/>
+                <w:i/>
+                <w:iCs/>
+                <w:sz w:val="24"/>
+                <w:szCs w:val="24"/>
+              </w:rPr>
+              <w:t xml:space="preserve"> (optional)</w:t>
+            </w:r>
+          </w:p>
+          <w:p>
+            <w:pPr>
+              <w:rPr>
+                <w:rFonts w:ascii="Times New Roman" w:hAnsi="Times New Roman" w:cs="Times New Roman"/>
+                <w:sz w:val="24"/>
+                <w:szCs w:val="24"/>
+              </w:rPr>
+            </w:pPr>
+            <w:r>
+              <w:rPr>
+                <w:rFonts w:ascii="Times New Roman" w:hAnsi="Times New Roman" w:cs="Times New Roman"/>
+                <w:sz w:val="24"/>
+                <w:szCs w:val="24"/>
+              </w:rPr>
+              <w:t>4.1</w:t>
+            </w:r>
+          </w:p>
+          <w:p>
+            <w:pPr>
+              <w:rPr>
+                <w:rFonts w:ascii="Times New Roman" w:hAnsi="Times New Roman" w:cs="Times New Roman"/>
+                <w:sz w:val="24"/>
+                <w:szCs w:val="24"/>
+              </w:rPr>
+            </w:pPr>
+            <w:r>
+              <w:rPr>
+                <w:rFonts w:ascii="Times New Roman" w:hAnsi="Times New Roman" w:cs="Times New Roman"/>
+                <w:sz w:val="24"/>
+                <w:szCs w:val="24"/>
+              </w:rPr>
+              <w:t>4.2</w:t>
+            </w:r>
+          </w:p>
+          <w:p>
+            <w:pPr>
+              <w:rPr>
+                <w:rFonts w:ascii="Times New Roman" w:hAnsi="Times New Roman" w:cs="Times New Roman"/>
+                <w:sz w:val="24"/>
+                <w:szCs w:val="24"/>
+              </w:rPr>
+            </w:pPr>
+            <w:r>
+              <w:rPr>
+                <w:rFonts w:ascii="Times New Roman" w:hAnsi="Times New Roman" w:cs="Times New Roman"/>
+                <w:sz w:val="24"/>
+                <w:szCs w:val="24"/>
+              </w:rPr>
+              <w:t>4.4</w:t>
+            </w:r>
+          </w:p>
+          <w:p>
+            <w:pPr>
+              <w:rPr>
+                <w:rFonts w:ascii="Times New Roman" w:hAnsi="Times New Roman" w:cs="Times New Roman"/>
+                <w:sz w:val="24"/>
+                <w:szCs w:val="24"/>
+              </w:rPr>
+            </w:pPr>
+            <w:r>
+              <w:rPr>
+                <w:rFonts w:ascii="Times New Roman" w:hAnsi="Times New Roman" w:cs="Times New Roman"/>
+                <w:sz w:val="24"/>
+                <w:szCs w:val="24"/>
+              </w:rPr>
+              <w:t>5.2to5.4</w:t>
+            </w:r>
+          </w:p>
+          <w:p>
+            <w:pPr>
+              <w:rPr>
+                <w:rFonts w:ascii="Times New Roman" w:hAnsi="Times New Roman" w:cs="Times New Roman"/>
+                <w:sz w:val="24"/>
+                <w:szCs w:val="24"/>
+              </w:rPr>
+            </w:pPr>
+            <w:r>
+              <w:rPr>
+                <w:rFonts w:ascii="Times New Roman" w:hAnsi="Times New Roman" w:cs="Times New Roman"/>
+                <w:sz w:val="24"/>
+                <w:szCs w:val="24"/>
+              </w:rPr>
+              <w:t>5.5to5.6</w:t>
+            </w:r>
+          </w:p>
+          <w:p>
+            <w:pPr>
+              <w:rPr>
+                <w:rFonts w:ascii="Times New Roman" w:hAnsi="Times New Roman" w:cs="Times New Roman"/>
+                <w:sz w:val="24"/>
+                <w:szCs w:val="24"/>
+              </w:rPr>
+            </w:pPr>
+            <w:r>
+              <w:rPr>
+                <w:rFonts w:ascii="Times New Roman" w:hAnsi="Times New Roman" w:cs="Times New Roman"/>
+                <w:sz w:val="24"/>
+                <w:szCs w:val="24"/>
+              </w:rPr>
+              <w:t xml:space="preserve">5.7 </w:t>
+            </w:r>
+          </w:p>
+        </w:tc>
+        <w:tc>
+          <w:tcPr>
+            <w:tcW w:w="3960" w:type="dxa"/>
+          </w:tcPr>
+          <w:p>
+            <w:pPr>
+              <w:rPr>
+                <w:rFonts w:ascii="Times New Roman" w:hAnsi="Times New Roman" w:cs="Times New Roman"/>
+                <w:color w:val="4472C4" w:themeColor="accent1"/>
+                <w:sz w:val="24"/>
+                <w:szCs w:val="24"/>
+              </w:rPr>
+            </w:pPr>
+          </w:p>
+        </w:tc>
+      </w:tr>
+      <w:tr>
+        <w:tc>
+          <w:tcPr>
+            <w:tcW w:w="923" w:type="dxa"/>
+          </w:tcPr>
+          <w:p>
+            <w:pPr>
+              <w:rPr>
+                <w:rFonts w:ascii="Times New Roman" w:hAnsi="Times New Roman" w:cs="Times New Roman"/>
+                <w:b/>
+                <w:sz w:val="24"/>
+                <w:szCs w:val="24"/>
+              </w:rPr>
+            </w:pPr>
+          </w:p>
+        </w:tc>
+        <w:tc>
+          <w:tcPr>
+            <w:tcW w:w="1232" w:type="dxa"/>
+          </w:tcPr>
+          <w:p>
+            <w:pPr>
+              <w:rPr>
+                <w:rFonts w:ascii="Times New Roman" w:hAnsi="Times New Roman" w:cs="Times New Roman"/>
+                <w:sz w:val="24"/>
+                <w:szCs w:val="24"/>
+              </w:rPr>
+            </w:pPr>
+            <w:r>
+              <w:rPr>
+                <w:rFonts w:ascii="Times New Roman" w:hAnsi="Times New Roman" w:cs="Times New Roman"/>
+                <w:sz w:val="24"/>
+                <w:szCs w:val="24"/>
+              </w:rPr>
+              <w:t>R 6/29</w:t>
+            </w:r>
+          </w:p>
+        </w:tc>
+        <w:tc>
+          <w:tcPr>
+            <w:tcW w:w="2520" w:type="dxa"/>
+          </w:tcPr>
+          <w:p>
+            <w:pPr>
+              <w:rPr>
+                <w:rFonts w:ascii="Times New Roman" w:hAnsi="Times New Roman" w:cs="Times New Roman"/>
+                <w:sz w:val="24"/>
+                <w:szCs w:val="24"/>
+              </w:rPr>
+            </w:pPr>
+          </w:p>
+        </w:tc>
+        <w:tc>
+          <w:tcPr>
+            <w:tcW w:w="2070" w:type="dxa"/>
+          </w:tcPr>
+          <w:p>
+            <w:pPr>
+              <w:rPr>
+                <w:rFonts w:ascii="Times New Roman" w:hAnsi="Times New Roman" w:cs="Times New Roman"/>
+                <w:sz w:val="24"/>
+                <w:szCs w:val="24"/>
+              </w:rPr>
+            </w:pPr>
+          </w:p>
+        </w:tc>
+        <w:tc>
+          <w:tcPr>
+            <w:tcW w:w="3420" w:type="dxa"/>
+          </w:tcPr>
           <w:p>
             <w:pPr>
               <w:pStyle w:val="ListParagraph"/>
@@ -1263,11 +1321,118 @@
             <w:pPr>
               <w:rPr>
                 <w:rFonts w:ascii="Times New Roman" w:hAnsi="Times New Roman" w:cs="Times New Roman"/>
+                <w:b/>
+                <w:sz w:val="24"/>
+                <w:szCs w:val="24"/>
+              </w:rPr>
+            </w:pPr>
+            <w:r>
+              <w:rPr>
+                <w:rFonts w:ascii="Times New Roman" w:hAnsi="Times New Roman" w:cs="Times New Roman"/>
+                <w:b/>
+                <w:sz w:val="24"/>
+                <w:szCs w:val="24"/>
+              </w:rPr>
+              <w:t xml:space="preserve">Last day to ADD with ADD/DROP form; </w:t>
+            </w:r>
+          </w:p>
+          <w:p>
+            <w:pPr>
+              <w:rPr>
+                <w:rFonts w:ascii="Times New Roman" w:hAnsi="Times New Roman" w:cs="Times New Roman"/>
+                <w:b/>
+                <w:sz w:val="24"/>
+                <w:szCs w:val="24"/>
+              </w:rPr>
+            </w:pPr>
+            <w:r>
+              <w:rPr>
+                <w:rFonts w:ascii="Times New Roman" w:hAnsi="Times New Roman" w:cs="Times New Roman"/>
+                <w:b/>
+                <w:sz w:val="24"/>
+                <w:szCs w:val="24"/>
+              </w:rPr>
+              <w:t>Last day to DROP online</w:t>
+            </w:r>
+          </w:p>
+          <w:p>
+            <w:pPr>
+              <w:rPr>
+                <w:rFonts w:ascii="Times New Roman" w:hAnsi="Times New Roman" w:cs="Times New Roman"/>
+                <w:bCs/>
+                <w:color w:val="00B050"/>
+                <w:sz w:val="24"/>
+                <w:szCs w:val="24"/>
+              </w:rPr>
+            </w:pPr>
+            <w:r>
+              <w:rPr>
+                <w:rFonts w:ascii="Times New Roman" w:hAnsi="Times New Roman" w:cs="Times New Roman"/>
+                <w:bCs/>
+                <w:color w:val="00B050"/>
+                <w:sz w:val="24"/>
+                <w:szCs w:val="24"/>
+              </w:rPr>
+              <w:t xml:space="preserve">GS: </w:t>
+            </w:r>
+            <w:r>
+              <w:rPr>
+                <w:rFonts w:ascii="Times New Roman" w:hAnsi="Times New Roman" w:cs="Times New Roman"/>
+                <w:bCs/>
+                <w:color w:val="00B050"/>
+                <w:sz w:val="24"/>
+                <w:szCs w:val="24"/>
+              </w:rPr>
+              <w:t>Myopia and Nightlights, IMDb Movie Reviews</w:t>
+            </w:r>
+          </w:p>
+          <w:p>
+            <w:pPr>
+              <w:rPr>
+                <w:rFonts w:ascii="Times New Roman" w:hAnsi="Times New Roman" w:cs="Times New Roman"/>
                 <w:color w:val="4472C4" w:themeColor="accent1"/>
                 <w:sz w:val="24"/>
                 <w:szCs w:val="24"/>
               </w:rPr>
             </w:pPr>
+            <w:r>
+              <w:rPr>
+                <w:rFonts w:ascii="Times New Roman" w:hAnsi="Times New Roman" w:cs="Times New Roman"/>
+                <w:color w:val="4472C4" w:themeColor="accent1"/>
+                <w:sz w:val="24"/>
+                <w:szCs w:val="24"/>
+              </w:rPr>
+              <w:t>GS: IPEDS</w:t>
+            </w:r>
+          </w:p>
+          <w:p>
+            <w:pPr>
+              <w:rPr>
+                <w:rFonts w:ascii="Times New Roman" w:hAnsi="Times New Roman" w:cs="Times New Roman"/>
+                <w:bCs/>
+                <w:color w:val="00B050"/>
+                <w:sz w:val="24"/>
+                <w:szCs w:val="24"/>
+              </w:rPr>
+            </w:pPr>
+            <w:r>
+              <w:rPr>
+                <w:rFonts w:ascii="Times New Roman" w:hAnsi="Times New Roman" w:cs="Times New Roman"/>
+                <w:color w:val="FF0000"/>
+                <w:sz w:val="24"/>
+                <w:szCs w:val="24"/>
+              </w:rPr>
+              <w:t xml:space="preserve">GS: Assign. </w:t>
+            </w:r>
+            <w:r>
+              <w:rPr>
+                <w:rFonts w:ascii="Times New Roman" w:hAnsi="Times New Roman" w:cs="Times New Roman"/>
+                <w:color w:val="FF0000"/>
+                <w:sz w:val="24"/>
+                <w:szCs w:val="24"/>
+              </w:rPr>
+              <w:t>1 – module 2, 3</w:t>
+            </w:r>
           </w:p>
         </w:tc>
       </w:tr>
@@ -1305,15 +1470,460 @@
                 <w:sz w:val="24"/>
                 <w:szCs w:val="24"/>
               </w:rPr>
-              <w:t>R 6/</w:t>
-            </w:r>
-            <w:r>
-              <w:rPr>
-                <w:rFonts w:ascii="Times New Roman" w:hAnsi="Times New Roman" w:cs="Times New Roman"/>
-                <w:sz w:val="24"/>
-                <w:szCs w:val="24"/>
-              </w:rPr>
-              <w:t>29</w:t>
+              <w:t xml:space="preserve">F </w:t>
+            </w:r>
+            <w:r>
+              <w:rPr>
+                <w:rFonts w:ascii="Times New Roman" w:hAnsi="Times New Roman" w:cs="Times New Roman"/>
+                <w:sz w:val="24"/>
+                <w:szCs w:val="24"/>
+              </w:rPr>
+              <w:t>6/30</w:t>
+            </w:r>
+          </w:p>
+        </w:tc>
+        <w:tc>
+          <w:tcPr>
+            <w:tcW w:w="2520" w:type="dxa"/>
+          </w:tcPr>
+          <w:p>
+            <w:pPr>
+              <w:rPr>
+                <w:rFonts w:ascii="Times New Roman" w:hAnsi="Times New Roman" w:cs="Times New Roman"/>
+                <w:sz w:val="24"/>
+                <w:szCs w:val="24"/>
+              </w:rPr>
+            </w:pPr>
+          </w:p>
+        </w:tc>
+        <w:tc>
+          <w:tcPr>
+            <w:tcW w:w="2070" w:type="dxa"/>
+          </w:tcPr>
+          <w:p>
+            <w:pPr>
+              <w:rPr>
+                <w:rFonts w:ascii="Times New Roman" w:hAnsi="Times New Roman" w:cs="Times New Roman"/>
+                <w:sz w:val="24"/>
+                <w:szCs w:val="24"/>
+              </w:rPr>
+            </w:pPr>
+          </w:p>
+        </w:tc>
+        <w:tc>
+          <w:tcPr>
+            <w:tcW w:w="3420" w:type="dxa"/>
+          </w:tcPr>
+          <w:p>
+            <w:pPr>
+              <w:rPr>
+                <w:rFonts w:ascii="Times New Roman" w:hAnsi="Times New Roman" w:cs="Times New Roman"/>
+                <w:sz w:val="24"/>
+                <w:szCs w:val="24"/>
+              </w:rPr>
+            </w:pPr>
+          </w:p>
+        </w:tc>
+        <w:tc>
+          <w:tcPr>
+            <w:tcW w:w="3960" w:type="dxa"/>
+          </w:tcPr>
+          <w:p>
+            <w:pPr>
+              <w:rPr>
+                <w:rFonts w:ascii="Times New Roman" w:hAnsi="Times New Roman" w:cs="Times New Roman"/>
+                <w:bCs/>
+                <w:color w:val="7030A0"/>
+                <w:sz w:val="24"/>
+                <w:szCs w:val="24"/>
+              </w:rPr>
+            </w:pPr>
+            <w:r>
+              <w:rPr>
+                <w:rFonts w:ascii="Times New Roman" w:hAnsi="Times New Roman" w:cs="Times New Roman"/>
+                <w:bCs/>
+                <w:color w:val="7030A0"/>
+                <w:sz w:val="24"/>
+                <w:szCs w:val="24"/>
+              </w:rPr>
+              <w:t>Google Drive: Collaborative Work Space</w:t>
+            </w:r>
+          </w:p>
+        </w:tc>
+      </w:tr>
+      <w:tr>
+        <w:tc>
+          <w:tcPr>
+            <w:tcW w:w="923" w:type="dxa"/>
+          </w:tcPr>
+          <w:p>
+            <w:pPr>
+              <w:rPr>
+                <w:rFonts w:ascii="Times New Roman" w:hAnsi="Times New Roman" w:cs="Times New Roman"/>
+                <w:b/>
+                <w:sz w:val="24"/>
+                <w:szCs w:val="24"/>
+              </w:rPr>
+            </w:pPr>
+            <w:r>
+              <w:rPr>
+                <w:rFonts w:ascii="Times New Roman" w:hAnsi="Times New Roman" w:cs="Times New Roman"/>
+                <w:b/>
+                <w:sz w:val="24"/>
+                <w:szCs w:val="24"/>
+              </w:rPr>
+              <w:t>2</w:t>
+            </w:r>
+          </w:p>
+        </w:tc>
+        <w:tc>
+          <w:tcPr>
+            <w:tcW w:w="1232" w:type="dxa"/>
+          </w:tcPr>
+          <w:p>
+            <w:pPr>
+              <w:rPr>
+                <w:rFonts w:ascii="Times New Roman" w:hAnsi="Times New Roman" w:cs="Times New Roman"/>
+                <w:sz w:val="24"/>
+                <w:szCs w:val="24"/>
+              </w:rPr>
+            </w:pPr>
+            <w:r>
+              <w:rPr>
+                <w:rFonts w:ascii="Times New Roman" w:hAnsi="Times New Roman" w:cs="Times New Roman"/>
+                <w:sz w:val="24"/>
+                <w:szCs w:val="24"/>
+              </w:rPr>
+              <w:t>M 7/</w:t>
+            </w:r>
+            <w:r>
+              <w:rPr>
+                <w:rFonts w:ascii="Times New Roman" w:hAnsi="Times New Roman" w:cs="Times New Roman"/>
+                <w:sz w:val="24"/>
+                <w:szCs w:val="24"/>
+              </w:rPr>
+              <w:t>3</w:t>
+            </w:r>
+          </w:p>
+        </w:tc>
+        <w:tc>
+          <w:tcPr>
+            <w:tcW w:w="2520" w:type="dxa"/>
+          </w:tcPr>
+          <w:p>
+            <w:pPr>
+              <w:rPr>
+                <w:rFonts w:ascii="Times New Roman" w:hAnsi="Times New Roman" w:cs="Times New Roman"/>
+                <w:b/>
+                <w:bCs/>
+                <w:sz w:val="24"/>
+                <w:szCs w:val="24"/>
+              </w:rPr>
+            </w:pPr>
+            <w:r>
+              <w:rPr>
+                <w:rFonts w:ascii="Times New Roman" w:hAnsi="Times New Roman" w:cs="Times New Roman"/>
+                <w:b/>
+                <w:bCs/>
+                <w:sz w:val="24"/>
+                <w:szCs w:val="24"/>
+              </w:rPr>
+              <w:t>INDEPENDENCE DAY HOLIDAY</w:t>
+            </w:r>
+          </w:p>
+        </w:tc>
+        <w:tc>
+          <w:tcPr>
+            <w:tcW w:w="2070" w:type="dxa"/>
+          </w:tcPr>
+          <w:p>
+            <w:pPr>
+              <w:rPr>
+                <w:rFonts w:ascii="Times New Roman" w:hAnsi="Times New Roman" w:cs="Times New Roman"/>
+                <w:sz w:val="24"/>
+                <w:szCs w:val="24"/>
+              </w:rPr>
+            </w:pPr>
+          </w:p>
+        </w:tc>
+        <w:tc>
+          <w:tcPr>
+            <w:tcW w:w="3420" w:type="dxa"/>
+          </w:tcPr>
+          <w:p>
+            <w:pPr>
+              <w:rPr>
+                <w:rFonts w:ascii="Times New Roman" w:hAnsi="Times New Roman" w:cs="Times New Roman"/>
+                <w:sz w:val="24"/>
+                <w:szCs w:val="24"/>
+              </w:rPr>
+            </w:pPr>
+          </w:p>
+        </w:tc>
+        <w:tc>
+          <w:tcPr>
+            <w:tcW w:w="3960" w:type="dxa"/>
+          </w:tcPr>
+          <w:p>
+            <w:pPr>
+              <w:rPr>
+                <w:rFonts w:ascii="Times New Roman" w:hAnsi="Times New Roman" w:cs="Times New Roman"/>
+                <w:sz w:val="24"/>
+                <w:szCs w:val="24"/>
+              </w:rPr>
+            </w:pPr>
+          </w:p>
+        </w:tc>
+      </w:tr>
+      <w:tr>
+        <w:tc>
+          <w:tcPr>
+            <w:tcW w:w="923" w:type="dxa"/>
+          </w:tcPr>
+          <w:p>
+            <w:pPr>
+              <w:rPr>
+                <w:rFonts w:ascii="Times New Roman" w:hAnsi="Times New Roman" w:cs="Times New Roman"/>
+                <w:b/>
+                <w:sz w:val="24"/>
+                <w:szCs w:val="24"/>
+              </w:rPr>
+            </w:pPr>
+          </w:p>
+        </w:tc>
+        <w:tc>
+          <w:tcPr>
+            <w:tcW w:w="1232" w:type="dxa"/>
+          </w:tcPr>
+          <w:p>
+            <w:pPr>
+              <w:rPr>
+                <w:rFonts w:ascii="Times New Roman" w:hAnsi="Times New Roman" w:cs="Times New Roman"/>
+                <w:sz w:val="24"/>
+                <w:szCs w:val="24"/>
+              </w:rPr>
+            </w:pPr>
+            <w:r>
+              <w:rPr>
+                <w:rFonts w:ascii="Times New Roman" w:hAnsi="Times New Roman" w:cs="Times New Roman"/>
+                <w:sz w:val="24"/>
+                <w:szCs w:val="24"/>
+              </w:rPr>
+              <w:t>T 7/4</w:t>
+            </w:r>
+          </w:p>
+        </w:tc>
+        <w:tc>
+          <w:tcPr>
+            <w:tcW w:w="2520" w:type="dxa"/>
+          </w:tcPr>
+          <w:p>
+            <w:pPr>
+              <w:rPr>
+                <w:rFonts w:ascii="Times New Roman" w:hAnsi="Times New Roman" w:cs="Times New Roman"/>
+                <w:sz w:val="24"/>
+                <w:szCs w:val="24"/>
+              </w:rPr>
+            </w:pPr>
+            <w:r>
+              <w:rPr>
+                <w:rFonts w:ascii="Times New Roman" w:hAnsi="Times New Roman" w:cs="Times New Roman"/>
+                <w:sz w:val="24"/>
+                <w:szCs w:val="24"/>
+              </w:rPr>
+              <w:t>Module 4:</w:t>
+            </w:r>
+          </w:p>
+          <w:p>
+            <w:pPr>
+              <w:rPr>
+                <w:rFonts w:ascii="Times New Roman" w:hAnsi="Times New Roman" w:cs="Times New Roman"/>
+                <w:sz w:val="24"/>
+                <w:szCs w:val="24"/>
+              </w:rPr>
+            </w:pPr>
+            <w:r>
+              <w:rPr>
+                <w:rFonts w:ascii="Times New Roman" w:hAnsi="Times New Roman" w:cs="Times New Roman"/>
+                <w:sz w:val="24"/>
+                <w:szCs w:val="24"/>
+              </w:rPr>
+              <w:t xml:space="preserve">Movie Profits – Regression and Correlation, </w:t>
+            </w:r>
+            <w:r>
+              <w:rPr>
+                <w:rFonts w:ascii="Times New Roman" w:hAnsi="Times New Roman" w:cs="Times New Roman"/>
+                <w:sz w:val="24"/>
+                <w:szCs w:val="24"/>
+              </w:rPr>
+              <w:t>Penguins</w:t>
+            </w:r>
+          </w:p>
+        </w:tc>
+        <w:tc>
+          <w:tcPr>
+            <w:tcW w:w="2070" w:type="dxa"/>
+          </w:tcPr>
+          <w:p>
+            <w:pPr>
+              <w:rPr>
+                <w:rFonts w:ascii="Times New Roman" w:hAnsi="Times New Roman" w:cs="Times New Roman"/>
+                <w:sz w:val="24"/>
+                <w:szCs w:val="24"/>
+              </w:rPr>
+            </w:pPr>
+            <w:r>
+              <w:rPr>
+                <w:rFonts w:ascii="Times New Roman" w:eastAsia="Times New Roman" w:hAnsi="Times New Roman" w:cs="Times New Roman"/>
+                <w:sz w:val="24"/>
+              </w:rPr>
+              <w:t>Ch 6; Ch 7; Ch 8</w:t>
+            </w:r>
+          </w:p>
+        </w:tc>
+        <w:tc>
+          <w:tcPr>
+            <w:tcW w:w="3420" w:type="dxa"/>
+          </w:tcPr>
+          <w:p>
+            <w:pPr>
+              <w:rPr>
+                <w:rFonts w:ascii="Times New Roman" w:hAnsi="Times New Roman" w:cs="Times New Roman"/>
+                <w:sz w:val="24"/>
+                <w:szCs w:val="24"/>
+              </w:rPr>
+            </w:pPr>
+            <w:r>
+              <w:rPr>
+                <w:rFonts w:ascii="Times New Roman" w:hAnsi="Times New Roman" w:cs="Times New Roman"/>
+                <w:sz w:val="24"/>
+                <w:szCs w:val="24"/>
+              </w:rPr>
+              <w:t>6.1</w:t>
+            </w:r>
+          </w:p>
+          <w:p>
+            <w:pPr>
+              <w:rPr>
+                <w:rFonts w:ascii="Times New Roman" w:hAnsi="Times New Roman" w:cs="Times New Roman"/>
+                <w:sz w:val="24"/>
+                <w:szCs w:val="24"/>
+              </w:rPr>
+            </w:pPr>
+            <w:r>
+              <w:rPr>
+                <w:rFonts w:ascii="Times New Roman" w:hAnsi="Times New Roman" w:cs="Times New Roman"/>
+                <w:sz w:val="24"/>
+                <w:szCs w:val="24"/>
+              </w:rPr>
+              <w:t>6.2</w:t>
+            </w:r>
+          </w:p>
+          <w:p>
+            <w:pPr>
+              <w:rPr>
+                <w:rFonts w:ascii="Times New Roman" w:hAnsi="Times New Roman" w:cs="Times New Roman"/>
+                <w:sz w:val="24"/>
+                <w:szCs w:val="24"/>
+              </w:rPr>
+            </w:pPr>
+            <w:r>
+              <w:rPr>
+                <w:rFonts w:ascii="Times New Roman" w:hAnsi="Times New Roman" w:cs="Times New Roman"/>
+                <w:sz w:val="24"/>
+                <w:szCs w:val="24"/>
+              </w:rPr>
+              <w:t>6.3</w:t>
+            </w:r>
+          </w:p>
+          <w:p>
+            <w:pPr>
+              <w:rPr>
+                <w:rFonts w:ascii="Times New Roman" w:hAnsi="Times New Roman" w:cs="Times New Roman"/>
+                <w:sz w:val="24"/>
+                <w:szCs w:val="24"/>
+              </w:rPr>
+            </w:pPr>
+            <w:r>
+              <w:rPr>
+                <w:rFonts w:ascii="Times New Roman" w:hAnsi="Times New Roman" w:cs="Times New Roman"/>
+                <w:sz w:val="24"/>
+                <w:szCs w:val="24"/>
+              </w:rPr>
+              <w:t>Chapter7</w:t>
+            </w:r>
+          </w:p>
+        </w:tc>
+        <w:tc>
+          <w:tcPr>
+            <w:tcW w:w="3960" w:type="dxa"/>
+          </w:tcPr>
+          <w:p>
+            <w:pPr>
+              <w:rPr>
+                <w:rFonts w:ascii="Times New Roman" w:hAnsi="Times New Roman" w:cs="Times New Roman"/>
+                <w:b/>
+                <w:sz w:val="24"/>
+                <w:szCs w:val="24"/>
+              </w:rPr>
+            </w:pPr>
+            <w:r>
+              <w:rPr>
+                <w:rFonts w:ascii="Times New Roman" w:hAnsi="Times New Roman" w:cs="Times New Roman"/>
+                <w:b/>
+                <w:sz w:val="24"/>
+                <w:szCs w:val="24"/>
+              </w:rPr>
+              <w:t>Last day to DROP without a W</w:t>
+            </w:r>
+          </w:p>
+          <w:p>
+            <w:pPr>
+              <w:rPr>
+                <w:rFonts w:ascii="Times New Roman" w:hAnsi="Times New Roman" w:cs="Times New Roman"/>
+                <w:color w:val="FF0000"/>
+                <w:sz w:val="24"/>
+                <w:szCs w:val="24"/>
+              </w:rPr>
+            </w:pPr>
+          </w:p>
+        </w:tc>
+      </w:tr>
+      <w:tr>
+        <w:tc>
+          <w:tcPr>
+            <w:tcW w:w="923" w:type="dxa"/>
+          </w:tcPr>
+          <w:p>
+            <w:pPr>
+              <w:rPr>
+                <w:rFonts w:ascii="Times New Roman" w:hAnsi="Times New Roman" w:cs="Times New Roman"/>
+                <w:b/>
+                <w:sz w:val="24"/>
+                <w:szCs w:val="24"/>
+              </w:rPr>
+            </w:pPr>
+          </w:p>
+        </w:tc>
+        <w:tc>
+          <w:tcPr>
+            <w:tcW w:w="1232" w:type="dxa"/>
+          </w:tcPr>
+          <w:p>
+            <w:pPr>
+              <w:rPr>
+                <w:rFonts w:ascii="Times New Roman" w:hAnsi="Times New Roman" w:cs="Times New Roman"/>
+                <w:sz w:val="24"/>
+                <w:szCs w:val="24"/>
+              </w:rPr>
+            </w:pPr>
+            <w:r>
+              <w:rPr>
+                <w:rFonts w:ascii="Times New Roman" w:hAnsi="Times New Roman" w:cs="Times New Roman"/>
+                <w:sz w:val="24"/>
+                <w:szCs w:val="24"/>
+              </w:rPr>
+              <w:t>W 7/5</w:t>
             </w:r>
           </w:p>
         </w:tc>
@@ -1369,44 +1979,6 @@
             <w:pPr>
               <w:rPr>
                 <w:rFonts w:ascii="Times New Roman" w:hAnsi="Times New Roman" w:cs="Times New Roman"/>
-                <w:b/>
-                <w:sz w:val="24"/>
-                <w:szCs w:val="24"/>
-              </w:rPr>
-            </w:pPr>
-            <w:r>
-              <w:rPr>
-                <w:rFonts w:ascii="Times New Roman" w:hAnsi="Times New Roman" w:cs="Times New Roman"/>
-                <w:b/>
-                <w:sz w:val="24"/>
-                <w:szCs w:val="24"/>
-              </w:rPr>
-              <w:t xml:space="preserve">Last day to ADD with ADD/DROP form; </w:t>
-            </w:r>
-          </w:p>
-          <w:p>
-            <w:pPr>
-              <w:rPr>
-                <w:rFonts w:ascii="Times New Roman" w:hAnsi="Times New Roman" w:cs="Times New Roman"/>
-                <w:b/>
-                <w:sz w:val="24"/>
-                <w:szCs w:val="24"/>
-              </w:rPr>
-            </w:pPr>
-            <w:r>
-              <w:rPr>
-                <w:rFonts w:ascii="Times New Roman" w:hAnsi="Times New Roman" w:cs="Times New Roman"/>
-                <w:b/>
-                <w:sz w:val="24"/>
-                <w:szCs w:val="24"/>
-              </w:rPr>
-              <w:t>Last day to DROP online</w:t>
-            </w:r>
-          </w:p>
-          <w:p>
-            <w:pPr>
-              <w:rPr>
-                <w:rFonts w:ascii="Times New Roman" w:hAnsi="Times New Roman" w:cs="Times New Roman"/>
                 <w:bCs/>
                 <w:color w:val="00B050"/>
                 <w:sz w:val="24"/>
@@ -1431,7 +2003,7 @@
                 <w:sz w:val="24"/>
                 <w:szCs w:val="24"/>
               </w:rPr>
-              <w:t>Myopia and Nightlights, IMDb Movie Reviews</w:t>
+              <w:t>Movie Profits – Regression and Correlation</w:t>
             </w:r>
           </w:p>
           <w:p>
@@ -1450,750 +2022,7 @@
                 <w:sz w:val="24"/>
                 <w:szCs w:val="24"/>
               </w:rPr>
-              <w:t>GS: IPEDS</w:t>
-            </w:r>
-          </w:p>
-          <w:p>
-            <w:pPr>
-              <w:rPr>
-                <w:rFonts w:ascii="Times New Roman" w:hAnsi="Times New Roman" w:cs="Times New Roman"/>
-                <w:bCs/>
-                <w:color w:val="00B050"/>
-                <w:sz w:val="24"/>
-                <w:szCs w:val="24"/>
-              </w:rPr>
-            </w:pPr>
-            <w:r>
-              <w:rPr>
-                <w:rFonts w:ascii="Times New Roman" w:hAnsi="Times New Roman" w:cs="Times New Roman"/>
-                <w:color w:val="FF0000"/>
-                <w:sz w:val="24"/>
-                <w:szCs w:val="24"/>
-              </w:rPr>
-              <w:t xml:space="preserve">GS: Assign. </w:t>
-            </w:r>
-            <w:r>
-              <w:rPr>
-                <w:rFonts w:ascii="Times New Roman" w:hAnsi="Times New Roman" w:cs="Times New Roman"/>
-                <w:color w:val="FF0000"/>
-                <w:sz w:val="24"/>
-                <w:szCs w:val="24"/>
-              </w:rPr>
-              <w:t>1</w:t>
-            </w:r>
-            <w:r>
-              <w:rPr>
-                <w:rFonts w:ascii="Times New Roman" w:hAnsi="Times New Roman" w:cs="Times New Roman"/>
-                <w:color w:val="FF0000"/>
-                <w:sz w:val="24"/>
-                <w:szCs w:val="24"/>
-              </w:rPr>
-              <w:t xml:space="preserve"> – module </w:t>
-            </w:r>
-            <w:r>
-              <w:rPr>
-                <w:rFonts w:ascii="Times New Roman" w:hAnsi="Times New Roman" w:cs="Times New Roman"/>
-                <w:color w:val="FF0000"/>
-                <w:sz w:val="24"/>
-                <w:szCs w:val="24"/>
-              </w:rPr>
-              <w:t xml:space="preserve">2, </w:t>
-            </w:r>
-            <w:r>
-              <w:rPr>
-                <w:rFonts w:ascii="Times New Roman" w:hAnsi="Times New Roman" w:cs="Times New Roman"/>
-                <w:color w:val="FF0000"/>
-                <w:sz w:val="24"/>
-                <w:szCs w:val="24"/>
-              </w:rPr>
-              <w:t>3</w:t>
-            </w:r>
-          </w:p>
-        </w:tc>
-      </w:tr>
-      <w:tr>
-        <w:tc>
-          <w:tcPr>
-            <w:tcW w:w="923" w:type="dxa"/>
-          </w:tcPr>
-          <w:p>
-            <w:pPr>
-              <w:rPr>
-                <w:rFonts w:ascii="Times New Roman" w:hAnsi="Times New Roman" w:cs="Times New Roman"/>
-                <w:b/>
-                <w:sz w:val="24"/>
-                <w:szCs w:val="24"/>
-              </w:rPr>
-            </w:pPr>
-          </w:p>
-        </w:tc>
-        <w:tc>
-          <w:tcPr>
-            <w:tcW w:w="1232" w:type="dxa"/>
-          </w:tcPr>
-          <w:p>
-            <w:pPr>
-              <w:rPr>
-                <w:rFonts w:ascii="Times New Roman" w:hAnsi="Times New Roman" w:cs="Times New Roman"/>
-                <w:sz w:val="24"/>
-                <w:szCs w:val="24"/>
-              </w:rPr>
-            </w:pPr>
-            <w:r>
-              <w:rPr>
-                <w:rFonts w:ascii="Times New Roman" w:hAnsi="Times New Roman" w:cs="Times New Roman"/>
-                <w:sz w:val="24"/>
-                <w:szCs w:val="24"/>
-              </w:rPr>
-              <w:t xml:space="preserve">F </w:t>
-            </w:r>
-            <w:r>
-              <w:rPr>
-                <w:rFonts w:ascii="Times New Roman" w:hAnsi="Times New Roman" w:cs="Times New Roman"/>
-                <w:sz w:val="24"/>
-                <w:szCs w:val="24"/>
-              </w:rPr>
-              <w:t>6/30</w:t>
-            </w:r>
-          </w:p>
-        </w:tc>
-        <w:tc>
-          <w:tcPr>
-            <w:tcW w:w="2520" w:type="dxa"/>
-          </w:tcPr>
-          <w:p>
-            <w:pPr>
-              <w:rPr>
-                <w:rFonts w:ascii="Times New Roman" w:hAnsi="Times New Roman" w:cs="Times New Roman"/>
-                <w:sz w:val="24"/>
-                <w:szCs w:val="24"/>
-              </w:rPr>
-            </w:pPr>
-          </w:p>
-        </w:tc>
-        <w:tc>
-          <w:tcPr>
-            <w:tcW w:w="2070" w:type="dxa"/>
-          </w:tcPr>
-          <w:p>
-            <w:pPr>
-              <w:rPr>
-                <w:rFonts w:ascii="Times New Roman" w:hAnsi="Times New Roman" w:cs="Times New Roman"/>
-                <w:sz w:val="24"/>
-                <w:szCs w:val="24"/>
-              </w:rPr>
-            </w:pPr>
-          </w:p>
-        </w:tc>
-        <w:tc>
-          <w:tcPr>
-            <w:tcW w:w="3420" w:type="dxa"/>
-          </w:tcPr>
-          <w:p>
-            <w:pPr>
-              <w:rPr>
-                <w:rFonts w:ascii="Times New Roman" w:hAnsi="Times New Roman" w:cs="Times New Roman"/>
-                <w:sz w:val="24"/>
-                <w:szCs w:val="24"/>
-              </w:rPr>
-            </w:pPr>
-          </w:p>
-        </w:tc>
-        <w:tc>
-          <w:tcPr>
-            <w:tcW w:w="3960" w:type="dxa"/>
-          </w:tcPr>
-          <w:p>
-            <w:pPr>
-              <w:rPr>
-                <w:rFonts w:ascii="Times New Roman" w:hAnsi="Times New Roman" w:cs="Times New Roman"/>
-                <w:bCs/>
-                <w:color w:val="7030A0"/>
-                <w:sz w:val="24"/>
-                <w:szCs w:val="24"/>
-              </w:rPr>
-            </w:pPr>
-            <w:r>
-              <w:rPr>
-                <w:rFonts w:ascii="Times New Roman" w:hAnsi="Times New Roman" w:cs="Times New Roman"/>
-                <w:bCs/>
-                <w:color w:val="7030A0"/>
-                <w:sz w:val="24"/>
-                <w:szCs w:val="24"/>
-              </w:rPr>
-              <w:t>Google Drive: Collaborative Work Space</w:t>
-            </w:r>
-          </w:p>
-        </w:tc>
-      </w:tr>
-      <w:tr>
-        <w:tc>
-          <w:tcPr>
-            <w:tcW w:w="923" w:type="dxa"/>
-          </w:tcPr>
-          <w:p>
-            <w:pPr>
-              <w:rPr>
-                <w:rFonts w:ascii="Times New Roman" w:hAnsi="Times New Roman" w:cs="Times New Roman"/>
-                <w:b/>
-                <w:sz w:val="24"/>
-                <w:szCs w:val="24"/>
-              </w:rPr>
-            </w:pPr>
-            <w:r>
-              <w:rPr>
-                <w:rFonts w:ascii="Times New Roman" w:hAnsi="Times New Roman" w:cs="Times New Roman"/>
-                <w:b/>
-                <w:sz w:val="24"/>
-                <w:szCs w:val="24"/>
-              </w:rPr>
-              <w:t>2</w:t>
-            </w:r>
-          </w:p>
-        </w:tc>
-        <w:tc>
-          <w:tcPr>
-            <w:tcW w:w="1232" w:type="dxa"/>
-          </w:tcPr>
-          <w:p>
-            <w:pPr>
-              <w:rPr>
-                <w:rFonts w:ascii="Times New Roman" w:hAnsi="Times New Roman" w:cs="Times New Roman"/>
-                <w:sz w:val="24"/>
-                <w:szCs w:val="24"/>
-              </w:rPr>
-            </w:pPr>
-            <w:r>
-              <w:rPr>
-                <w:rFonts w:ascii="Times New Roman" w:hAnsi="Times New Roman" w:cs="Times New Roman"/>
-                <w:sz w:val="24"/>
-                <w:szCs w:val="24"/>
-              </w:rPr>
-              <w:t>M 7/</w:t>
-            </w:r>
-            <w:r>
-              <w:rPr>
-                <w:rFonts w:ascii="Times New Roman" w:hAnsi="Times New Roman" w:cs="Times New Roman"/>
-                <w:sz w:val="24"/>
-                <w:szCs w:val="24"/>
-              </w:rPr>
-              <w:t>3</w:t>
-            </w:r>
-          </w:p>
-        </w:tc>
-        <w:tc>
-          <w:tcPr>
-            <w:tcW w:w="2520" w:type="dxa"/>
-          </w:tcPr>
-          <w:p>
-            <w:pPr>
-              <w:rPr>
-                <w:rFonts w:ascii="Times New Roman" w:hAnsi="Times New Roman" w:cs="Times New Roman"/>
-                <w:b/>
-                <w:bCs/>
-                <w:sz w:val="24"/>
-                <w:szCs w:val="24"/>
-              </w:rPr>
-            </w:pPr>
-            <w:r>
-              <w:rPr>
-                <w:rFonts w:ascii="Times New Roman" w:hAnsi="Times New Roman" w:cs="Times New Roman"/>
-                <w:b/>
-                <w:bCs/>
-                <w:sz w:val="24"/>
-                <w:szCs w:val="24"/>
-              </w:rPr>
-              <w:t>INDEPENDENCE DAY HOLIDAY</w:t>
-            </w:r>
-          </w:p>
-        </w:tc>
-        <w:tc>
-          <w:tcPr>
-            <w:tcW w:w="2070" w:type="dxa"/>
-          </w:tcPr>
-          <w:p>
-            <w:pPr>
-              <w:rPr>
-                <w:rFonts w:ascii="Times New Roman" w:hAnsi="Times New Roman" w:cs="Times New Roman"/>
-                <w:sz w:val="24"/>
-                <w:szCs w:val="24"/>
-              </w:rPr>
-            </w:pPr>
-          </w:p>
-        </w:tc>
-        <w:tc>
-          <w:tcPr>
-            <w:tcW w:w="3420" w:type="dxa"/>
-          </w:tcPr>
-          <w:p>
-            <w:pPr>
-              <w:rPr>
-                <w:rFonts w:ascii="Times New Roman" w:hAnsi="Times New Roman" w:cs="Times New Roman"/>
-                <w:sz w:val="24"/>
-                <w:szCs w:val="24"/>
-              </w:rPr>
-            </w:pPr>
-          </w:p>
-        </w:tc>
-        <w:tc>
-          <w:tcPr>
-            <w:tcW w:w="3960" w:type="dxa"/>
-          </w:tcPr>
-          <w:p>
-            <w:pPr>
-              <w:rPr>
-                <w:rFonts w:ascii="Times New Roman" w:hAnsi="Times New Roman" w:cs="Times New Roman"/>
-                <w:sz w:val="24"/>
-                <w:szCs w:val="24"/>
-              </w:rPr>
-            </w:pPr>
-          </w:p>
-        </w:tc>
-      </w:tr>
-      <w:tr>
-        <w:tc>
-          <w:tcPr>
-            <w:tcW w:w="923" w:type="dxa"/>
-          </w:tcPr>
-          <w:p>
-            <w:pPr>
-              <w:rPr>
-                <w:rFonts w:ascii="Times New Roman" w:hAnsi="Times New Roman" w:cs="Times New Roman"/>
-                <w:b/>
-                <w:sz w:val="24"/>
-                <w:szCs w:val="24"/>
-              </w:rPr>
-            </w:pPr>
-          </w:p>
-        </w:tc>
-        <w:tc>
-          <w:tcPr>
-            <w:tcW w:w="1232" w:type="dxa"/>
-          </w:tcPr>
-          <w:p>
-            <w:pPr>
-              <w:rPr>
-                <w:rFonts w:ascii="Times New Roman" w:hAnsi="Times New Roman" w:cs="Times New Roman"/>
-                <w:sz w:val="24"/>
-                <w:szCs w:val="24"/>
-              </w:rPr>
-            </w:pPr>
-            <w:r>
-              <w:rPr>
-                <w:rFonts w:ascii="Times New Roman" w:hAnsi="Times New Roman" w:cs="Times New Roman"/>
-                <w:sz w:val="24"/>
-                <w:szCs w:val="24"/>
-              </w:rPr>
-              <w:t>T 7/</w:t>
-            </w:r>
-            <w:r>
-              <w:rPr>
-                <w:rFonts w:ascii="Times New Roman" w:hAnsi="Times New Roman" w:cs="Times New Roman"/>
-                <w:sz w:val="24"/>
-                <w:szCs w:val="24"/>
-              </w:rPr>
-              <w:t>4</w:t>
-            </w:r>
-          </w:p>
-        </w:tc>
-        <w:tc>
-          <w:tcPr>
-            <w:tcW w:w="2520" w:type="dxa"/>
-          </w:tcPr>
-          <w:p>
-            <w:pPr>
-              <w:rPr>
-                <w:rFonts w:ascii="Times New Roman" w:hAnsi="Times New Roman" w:cs="Times New Roman"/>
-                <w:sz w:val="24"/>
-                <w:szCs w:val="24"/>
-              </w:rPr>
-            </w:pPr>
-            <w:r>
-              <w:rPr>
-                <w:rFonts w:ascii="Times New Roman" w:hAnsi="Times New Roman" w:cs="Times New Roman"/>
-                <w:sz w:val="24"/>
-                <w:szCs w:val="24"/>
-              </w:rPr>
-              <w:t>Module 4:</w:t>
-            </w:r>
-          </w:p>
-          <w:p>
-            <w:pPr>
-              <w:rPr>
-                <w:rFonts w:ascii="Times New Roman" w:hAnsi="Times New Roman" w:cs="Times New Roman"/>
-                <w:sz w:val="24"/>
-                <w:szCs w:val="24"/>
-              </w:rPr>
-            </w:pPr>
-            <w:r>
-              <w:rPr>
-                <w:rFonts w:ascii="Times New Roman" w:hAnsi="Times New Roman" w:cs="Times New Roman"/>
-                <w:sz w:val="24"/>
-                <w:szCs w:val="24"/>
-              </w:rPr>
-              <w:t>Movie Profits – Regression and Correlation, Penguins</w:t>
-            </w:r>
-          </w:p>
-        </w:tc>
-        <w:tc>
-          <w:tcPr>
-            <w:tcW w:w="2070" w:type="dxa"/>
-          </w:tcPr>
-          <w:p>
-            <w:pPr>
-              <w:rPr>
-                <w:rFonts w:ascii="Times New Roman" w:hAnsi="Times New Roman" w:cs="Times New Roman"/>
-                <w:sz w:val="24"/>
-                <w:szCs w:val="24"/>
-              </w:rPr>
-            </w:pPr>
-            <w:r>
-              <w:rPr>
-                <w:rFonts w:ascii="Times New Roman" w:eastAsia="Times New Roman" w:hAnsi="Times New Roman" w:cs="Times New Roman"/>
-                <w:sz w:val="24"/>
-              </w:rPr>
-              <w:t>§</w:t>
-            </w:r>
-            <w:r>
-              <w:rPr>
-                <w:rFonts w:ascii="Times New Roman" w:hAnsi="Times New Roman" w:cs="Times New Roman"/>
-                <w:sz w:val="24"/>
-                <w:szCs w:val="24"/>
-              </w:rPr>
-              <w:t xml:space="preserve">3.1; </w:t>
-            </w:r>
-            <w:r>
-              <w:rPr>
-                <w:rFonts w:ascii="Times New Roman" w:eastAsia="Times New Roman" w:hAnsi="Times New Roman" w:cs="Times New Roman"/>
-                <w:sz w:val="24"/>
-              </w:rPr>
-              <w:t>§</w:t>
-            </w:r>
-            <w:r>
-              <w:rPr>
-                <w:rFonts w:ascii="Times New Roman" w:hAnsi="Times New Roman" w:cs="Times New Roman"/>
-                <w:sz w:val="24"/>
-                <w:szCs w:val="24"/>
-              </w:rPr>
-              <w:t xml:space="preserve">3.2; </w:t>
-            </w:r>
-            <w:r>
-              <w:rPr>
-                <w:rFonts w:ascii="Times New Roman" w:eastAsia="Times New Roman" w:hAnsi="Times New Roman" w:cs="Times New Roman"/>
-                <w:sz w:val="24"/>
-              </w:rPr>
-              <w:t>§</w:t>
-            </w:r>
-            <w:r>
-              <w:rPr>
-                <w:rFonts w:ascii="Times New Roman" w:hAnsi="Times New Roman" w:cs="Times New Roman"/>
-                <w:sz w:val="24"/>
-                <w:szCs w:val="24"/>
-              </w:rPr>
-              <w:t xml:space="preserve">3.3; </w:t>
-            </w:r>
-            <w:r>
-              <w:rPr>
-                <w:rFonts w:ascii="Times New Roman" w:eastAsia="Times New Roman" w:hAnsi="Times New Roman" w:cs="Times New Roman"/>
-                <w:sz w:val="24"/>
-              </w:rPr>
-              <w:t>§</w:t>
-            </w:r>
-            <w:r>
-              <w:rPr>
-                <w:rFonts w:ascii="Times New Roman" w:hAnsi="Times New Roman" w:cs="Times New Roman"/>
-                <w:sz w:val="24"/>
-                <w:szCs w:val="24"/>
-              </w:rPr>
-              <w:t xml:space="preserve">3.4; </w:t>
-            </w:r>
-            <w:r>
-              <w:rPr>
-                <w:rFonts w:ascii="Times New Roman" w:eastAsia="Times New Roman" w:hAnsi="Times New Roman" w:cs="Times New Roman"/>
-                <w:sz w:val="24"/>
-              </w:rPr>
-              <w:t>§</w:t>
-            </w:r>
-            <w:r>
-              <w:rPr>
-                <w:rFonts w:ascii="Times New Roman" w:hAnsi="Times New Roman" w:cs="Times New Roman"/>
-                <w:sz w:val="24"/>
-                <w:szCs w:val="24"/>
-              </w:rPr>
-              <w:t xml:space="preserve">3.5; </w:t>
-            </w:r>
-            <w:r>
-              <w:rPr>
-                <w:rFonts w:ascii="Times New Roman" w:eastAsia="Times New Roman" w:hAnsi="Times New Roman" w:cs="Times New Roman"/>
-                <w:sz w:val="24"/>
-              </w:rPr>
-              <w:t>§</w:t>
-            </w:r>
-            <w:r>
-              <w:rPr>
-                <w:rFonts w:ascii="Times New Roman" w:hAnsi="Times New Roman" w:cs="Times New Roman"/>
-                <w:sz w:val="24"/>
-                <w:szCs w:val="24"/>
-              </w:rPr>
-              <w:t xml:space="preserve">4.1; </w:t>
-            </w:r>
-            <w:r>
-              <w:rPr>
-                <w:rFonts w:ascii="Times New Roman" w:eastAsia="Times New Roman" w:hAnsi="Times New Roman" w:cs="Times New Roman"/>
-                <w:sz w:val="24"/>
-              </w:rPr>
-              <w:t>§</w:t>
-            </w:r>
-            <w:r>
-              <w:rPr>
-                <w:rFonts w:ascii="Times New Roman" w:hAnsi="Times New Roman" w:cs="Times New Roman"/>
-                <w:sz w:val="24"/>
-                <w:szCs w:val="24"/>
-              </w:rPr>
-              <w:t xml:space="preserve">4.2; </w:t>
-            </w:r>
-            <w:r>
-              <w:rPr>
-                <w:rFonts w:ascii="Times New Roman" w:eastAsia="Times New Roman" w:hAnsi="Times New Roman" w:cs="Times New Roman"/>
-                <w:sz w:val="24"/>
-              </w:rPr>
-              <w:t>§</w:t>
-            </w:r>
-            <w:r>
-              <w:rPr>
-                <w:rFonts w:ascii="Times New Roman" w:hAnsi="Times New Roman" w:cs="Times New Roman"/>
-                <w:sz w:val="24"/>
-                <w:szCs w:val="24"/>
-              </w:rPr>
-              <w:t>4.4</w:t>
-            </w:r>
-          </w:p>
-        </w:tc>
-        <w:tc>
-          <w:tcPr>
-            <w:tcW w:w="3420" w:type="dxa"/>
-          </w:tcPr>
-          <w:p>
-            <w:pPr>
-              <w:pStyle w:val="ListParagraph"/>
-              <w:numPr>
-                <w:ilvl w:val="0"/>
-                <w:numId w:val="1"/>
-              </w:numPr>
-              <w:rPr>
-                <w:rFonts w:ascii="Times New Roman" w:hAnsi="Times New Roman" w:cs="Times New Roman"/>
-                <w:sz w:val="24"/>
-                <w:szCs w:val="24"/>
-              </w:rPr>
-            </w:pPr>
-            <w:r>
-              <w:rPr>
-                <w:rFonts w:ascii="Times New Roman" w:hAnsi="Times New Roman" w:cs="Times New Roman"/>
-                <w:sz w:val="24"/>
-                <w:szCs w:val="24"/>
-              </w:rPr>
-              <w:t>Chapter3</w:t>
-            </w:r>
-          </w:p>
-          <w:p>
-            <w:pPr>
-              <w:pStyle w:val="ListParagraph"/>
-              <w:numPr>
-                <w:ilvl w:val="0"/>
-                <w:numId w:val="1"/>
-              </w:numPr>
-              <w:rPr>
-                <w:rFonts w:ascii="Times New Roman" w:hAnsi="Times New Roman" w:cs="Times New Roman"/>
-                <w:sz w:val="24"/>
-                <w:szCs w:val="24"/>
-              </w:rPr>
-            </w:pPr>
-            <w:r>
-              <w:rPr>
-                <w:rFonts w:ascii="Times New Roman" w:hAnsi="Times New Roman" w:cs="Times New Roman"/>
-                <w:sz w:val="24"/>
-                <w:szCs w:val="24"/>
-              </w:rPr>
-              <w:t>Chapter4</w:t>
-            </w:r>
-          </w:p>
-        </w:tc>
-        <w:tc>
-          <w:tcPr>
-            <w:tcW w:w="3960" w:type="dxa"/>
-          </w:tcPr>
-          <w:p>
-            <w:pPr>
-              <w:rPr>
-                <w:rFonts w:ascii="Times New Roman" w:hAnsi="Times New Roman" w:cs="Times New Roman"/>
-                <w:b/>
-                <w:sz w:val="24"/>
-                <w:szCs w:val="24"/>
-              </w:rPr>
-            </w:pPr>
-            <w:r>
-              <w:rPr>
-                <w:rFonts w:ascii="Times New Roman" w:hAnsi="Times New Roman" w:cs="Times New Roman"/>
-                <w:b/>
-                <w:sz w:val="24"/>
-                <w:szCs w:val="24"/>
-              </w:rPr>
-              <w:t>Last day to DROP without a W</w:t>
-            </w:r>
-          </w:p>
-          <w:p>
-            <w:pPr>
-              <w:rPr>
-                <w:rFonts w:ascii="Times New Roman" w:hAnsi="Times New Roman" w:cs="Times New Roman"/>
-                <w:color w:val="FF0000"/>
-                <w:sz w:val="24"/>
-                <w:szCs w:val="24"/>
-              </w:rPr>
-            </w:pPr>
-          </w:p>
-        </w:tc>
-      </w:tr>
-      <w:tr>
-        <w:tc>
-          <w:tcPr>
-            <w:tcW w:w="923" w:type="dxa"/>
-          </w:tcPr>
-          <w:p>
-            <w:pPr>
-              <w:rPr>
-                <w:rFonts w:ascii="Times New Roman" w:hAnsi="Times New Roman" w:cs="Times New Roman"/>
-                <w:b/>
-                <w:sz w:val="24"/>
-                <w:szCs w:val="24"/>
-              </w:rPr>
-            </w:pPr>
-          </w:p>
-        </w:tc>
-        <w:tc>
-          <w:tcPr>
-            <w:tcW w:w="1232" w:type="dxa"/>
-          </w:tcPr>
-          <w:p>
-            <w:pPr>
-              <w:rPr>
-                <w:rFonts w:ascii="Times New Roman" w:hAnsi="Times New Roman" w:cs="Times New Roman"/>
-                <w:sz w:val="24"/>
-                <w:szCs w:val="24"/>
-              </w:rPr>
-            </w:pPr>
-            <w:r>
-              <w:rPr>
-                <w:rFonts w:ascii="Times New Roman" w:hAnsi="Times New Roman" w:cs="Times New Roman"/>
-                <w:sz w:val="24"/>
-                <w:szCs w:val="24"/>
-              </w:rPr>
-              <w:t>W 7/</w:t>
-            </w:r>
-            <w:r>
-              <w:rPr>
-                <w:rFonts w:ascii="Times New Roman" w:hAnsi="Times New Roman" w:cs="Times New Roman"/>
-                <w:sz w:val="24"/>
-                <w:szCs w:val="24"/>
-              </w:rPr>
-              <w:t>5</w:t>
-            </w:r>
-          </w:p>
-        </w:tc>
-        <w:tc>
-          <w:tcPr>
-            <w:tcW w:w="2520" w:type="dxa"/>
-          </w:tcPr>
-          <w:p>
-            <w:pPr>
-              <w:rPr>
-                <w:rFonts w:ascii="Times New Roman" w:hAnsi="Times New Roman" w:cs="Times New Roman"/>
-                <w:sz w:val="24"/>
-                <w:szCs w:val="24"/>
-              </w:rPr>
-            </w:pPr>
-          </w:p>
-        </w:tc>
-        <w:tc>
-          <w:tcPr>
-            <w:tcW w:w="2070" w:type="dxa"/>
-          </w:tcPr>
-          <w:p>
-            <w:pPr>
-              <w:rPr>
-                <w:rFonts w:ascii="Times New Roman" w:hAnsi="Times New Roman" w:cs="Times New Roman"/>
-                <w:sz w:val="24"/>
-                <w:szCs w:val="24"/>
-              </w:rPr>
-            </w:pPr>
-          </w:p>
-        </w:tc>
-        <w:tc>
-          <w:tcPr>
-            <w:tcW w:w="3420" w:type="dxa"/>
-          </w:tcPr>
-          <w:p>
-            <w:pPr>
-              <w:pStyle w:val="ListParagraph"/>
-              <w:ind w:left="144"/>
-              <w:rPr>
-                <w:rFonts w:ascii="Times New Roman" w:hAnsi="Times New Roman" w:cs="Times New Roman"/>
-                <w:sz w:val="24"/>
-                <w:szCs w:val="24"/>
-              </w:rPr>
-            </w:pPr>
-          </w:p>
-        </w:tc>
-        <w:tc>
-          <w:tcPr>
-            <w:tcW w:w="3960" w:type="dxa"/>
-          </w:tcPr>
-          <w:p>
-            <w:pPr>
-              <w:rPr>
-                <w:rFonts w:ascii="Times New Roman" w:hAnsi="Times New Roman" w:cs="Times New Roman"/>
-                <w:bCs/>
-                <w:color w:val="00B050"/>
-                <w:sz w:val="24"/>
-                <w:szCs w:val="24"/>
-              </w:rPr>
-            </w:pPr>
-            <w:r>
-              <w:rPr>
-                <w:rFonts w:ascii="Times New Roman" w:hAnsi="Times New Roman" w:cs="Times New Roman"/>
-                <w:bCs/>
-                <w:color w:val="00B050"/>
-                <w:sz w:val="24"/>
-                <w:szCs w:val="24"/>
-              </w:rPr>
-              <w:t xml:space="preserve">GS: </w:t>
-            </w:r>
-            <w:r>
-              <w:rPr>
-                <w:rFonts w:ascii="Times New Roman" w:hAnsi="Times New Roman" w:cs="Times New Roman"/>
-                <w:bCs/>
-                <w:color w:val="00B050"/>
-                <w:sz w:val="24"/>
-                <w:szCs w:val="24"/>
-              </w:rPr>
-              <w:t>Movie Profits – Regression and Correlation</w:t>
-            </w:r>
-          </w:p>
-          <w:p>
-            <w:pPr>
-              <w:rPr>
-                <w:rFonts w:ascii="Times New Roman" w:hAnsi="Times New Roman" w:cs="Times New Roman"/>
-                <w:color w:val="4472C4" w:themeColor="accent1"/>
-                <w:sz w:val="24"/>
-                <w:szCs w:val="24"/>
-              </w:rPr>
-            </w:pPr>
-            <w:r>
-              <w:rPr>
-                <w:rFonts w:ascii="Times New Roman" w:hAnsi="Times New Roman" w:cs="Times New Roman"/>
-                <w:color w:val="4472C4" w:themeColor="accent1"/>
-                <w:sz w:val="24"/>
-                <w:szCs w:val="24"/>
-              </w:rPr>
+              <w:lastRenderedPageBreak/>
               <w:t>GS: Penguins</w:t>
             </w:r>
           </w:p>
@@ -2486,7 +2315,6 @@
                 <w:sz w:val="24"/>
                 <w:szCs w:val="24"/>
               </w:rPr>
-              <w:lastRenderedPageBreak/>
               <w:t>3</w:t>
             </w:r>
           </w:p>
@@ -2626,15 +2454,7 @@
                 <w:sz w:val="24"/>
                 <w:szCs w:val="24"/>
               </w:rPr>
-              <w:t>T 7/1</w:t>
-            </w:r>
-            <w:r>
-              <w:rPr>
-                <w:rFonts w:ascii="Times New Roman" w:hAnsi="Times New Roman" w:cs="Times New Roman"/>
-                <w:sz w:val="24"/>
-                <w:szCs w:val="24"/>
-              </w:rPr>
-              <w:t>1</w:t>
+              <w:t>T 7/11</w:t>
             </w:r>
           </w:p>
         </w:tc>
@@ -2705,7 +2525,25 @@
                 <w:sz w:val="24"/>
                 <w:szCs w:val="24"/>
               </w:rPr>
-              <w:t>, Helper/Hinderer (cont)</w:t>
+              <w:t>, Helper/Hinderer (</w:t>
+            </w:r>
+            <w:proofErr w:type="spellStart"/>
+            <w:r>
+              <w:rPr>
+                <w:rFonts w:ascii="Times New Roman" w:hAnsi="Times New Roman" w:cs="Times New Roman"/>
+                <w:sz w:val="24"/>
+                <w:szCs w:val="24"/>
+              </w:rPr>
+              <w:t>cont</w:t>
+            </w:r>
+            <w:proofErr w:type="spellEnd"/>
+            <w:r>
+              <w:rPr>
+                <w:rFonts w:ascii="Times New Roman" w:hAnsi="Times New Roman" w:cs="Times New Roman"/>
+                <w:sz w:val="24"/>
+                <w:szCs w:val="24"/>
+              </w:rPr>
+              <w:t>)</w:t>
             </w:r>
           </w:p>
         </w:tc>
@@ -2726,23 +2564,21 @@
                 <w:rFonts w:ascii="Times New Roman" w:eastAsia="Times New Roman" w:hAnsi="Times New Roman" w:cs="Times New Roman"/>
                 <w:sz w:val="24"/>
               </w:rPr>
+              <w:t xml:space="preserve">Ch 9; Ch 10; </w:t>
+            </w:r>
+            <w:r>
+              <w:rPr>
+                <w:rFonts w:ascii="Times New Roman" w:eastAsia="Times New Roman" w:hAnsi="Times New Roman" w:cs="Times New Roman"/>
+                <w:sz w:val="24"/>
+              </w:rPr>
               <w:t>§</w:t>
             </w:r>
             <w:r>
               <w:rPr>
                 <w:rFonts w:ascii="Times New Roman" w:hAnsi="Times New Roman" w:cs="Times New Roman"/>
                 <w:sz w:val="24"/>
-                <w:szCs w:val="24"/>
-              </w:rPr>
-              <w:t>5.1</w:t>
-            </w:r>
-            <w:r>
-              <w:rPr>
-                <w:rFonts w:ascii="Times New Roman" w:hAnsi="Times New Roman" w:cs="Times New Roman"/>
-                <w:sz w:val="24"/>
-                <w:szCs w:val="24"/>
-              </w:rPr>
-              <w:t>.1</w:t>
+              </w:rPr>
+              <w:t>14.1</w:t>
             </w:r>
             <w:r>
               <w:rPr>
@@ -2763,110 +2599,8 @@
               <w:rPr>
                 <w:rFonts w:ascii="Times New Roman" w:hAnsi="Times New Roman" w:cs="Times New Roman"/>
                 <w:sz w:val="24"/>
-                <w:szCs w:val="24"/>
-              </w:rPr>
-              <w:t>5.</w:t>
-            </w:r>
-            <w:r>
-              <w:rPr>
-                <w:rFonts w:ascii="Times New Roman" w:hAnsi="Times New Roman" w:cs="Times New Roman"/>
-                <w:sz w:val="24"/>
-                <w:szCs w:val="24"/>
-              </w:rPr>
-              <w:t>1.</w:t>
-            </w:r>
-            <w:r>
-              <w:rPr>
-                <w:rFonts w:ascii="Times New Roman" w:hAnsi="Times New Roman" w:cs="Times New Roman"/>
-                <w:sz w:val="24"/>
-                <w:szCs w:val="24"/>
-              </w:rPr>
-              <w:t xml:space="preserve">2; </w:t>
-            </w:r>
-            <w:r>
-              <w:rPr>
-                <w:rFonts w:ascii="Times New Roman" w:eastAsia="Times New Roman" w:hAnsi="Times New Roman" w:cs="Times New Roman"/>
-                <w:sz w:val="24"/>
-              </w:rPr>
-              <w:t>§</w:t>
-            </w:r>
-            <w:r>
-              <w:rPr>
-                <w:rFonts w:ascii="Times New Roman" w:hAnsi="Times New Roman" w:cs="Times New Roman"/>
-                <w:sz w:val="24"/>
-                <w:szCs w:val="24"/>
-              </w:rPr>
-              <w:t>5.</w:t>
-            </w:r>
-            <w:r>
-              <w:rPr>
-                <w:rFonts w:ascii="Times New Roman" w:hAnsi="Times New Roman" w:cs="Times New Roman"/>
-                <w:sz w:val="24"/>
-                <w:szCs w:val="24"/>
-              </w:rPr>
-              <w:t>1.</w:t>
-            </w:r>
-            <w:r>
-              <w:rPr>
-                <w:rFonts w:ascii="Times New Roman" w:hAnsi="Times New Roman" w:cs="Times New Roman"/>
-                <w:sz w:val="24"/>
-                <w:szCs w:val="24"/>
-              </w:rPr>
-              <w:t>3</w:t>
-            </w:r>
-            <w:r>
-              <w:rPr>
-                <w:rFonts w:ascii="Times New Roman" w:hAnsi="Times New Roman" w:cs="Times New Roman"/>
-                <w:sz w:val="24"/>
-                <w:szCs w:val="24"/>
-              </w:rPr>
-              <w:t xml:space="preserve">; </w:t>
-            </w:r>
-            <w:r>
-              <w:rPr>
-                <w:rFonts w:ascii="Times New Roman" w:eastAsia="Times New Roman" w:hAnsi="Times New Roman" w:cs="Times New Roman"/>
-                <w:sz w:val="24"/>
-              </w:rPr>
-              <w:t>§</w:t>
-            </w:r>
-            <w:r>
-              <w:rPr>
-                <w:rFonts w:ascii="Times New Roman" w:hAnsi="Times New Roman" w:cs="Times New Roman"/>
-                <w:sz w:val="24"/>
-                <w:szCs w:val="24"/>
-              </w:rPr>
-              <w:t>5.</w:t>
-            </w:r>
-            <w:r>
-              <w:rPr>
-                <w:rFonts w:ascii="Times New Roman" w:hAnsi="Times New Roman" w:cs="Times New Roman"/>
-                <w:sz w:val="24"/>
-                <w:szCs w:val="24"/>
-              </w:rPr>
-              <w:t xml:space="preserve">3.1; </w:t>
-            </w:r>
-            <w:r>
-              <w:rPr>
-                <w:rFonts w:ascii="Times New Roman" w:eastAsia="Times New Roman" w:hAnsi="Times New Roman" w:cs="Times New Roman"/>
-                <w:sz w:val="24"/>
-              </w:rPr>
-              <w:t>§</w:t>
-            </w:r>
-            <w:r>
-              <w:rPr>
-                <w:rFonts w:ascii="Times New Roman" w:hAnsi="Times New Roman" w:cs="Times New Roman"/>
-                <w:sz w:val="24"/>
-                <w:szCs w:val="24"/>
-              </w:rPr>
-              <w:t>5.</w:t>
-            </w:r>
-            <w:r>
-              <w:rPr>
-                <w:rFonts w:ascii="Times New Roman" w:hAnsi="Times New Roman" w:cs="Times New Roman"/>
-                <w:sz w:val="24"/>
-                <w:szCs w:val="24"/>
-              </w:rPr>
-              <w:t>3.2</w:t>
+              </w:rPr>
+              <w:t>14.2</w:t>
             </w:r>
           </w:p>
         </w:tc>
@@ -2876,120 +2610,70 @@
           </w:tcPr>
           <w:p>
             <w:pPr>
-              <w:pStyle w:val="ListParagraph"/>
-              <w:numPr>
-                <w:ilvl w:val="0"/>
-                <w:numId w:val="1"/>
-              </w:numPr>
-              <w:rPr>
-                <w:rFonts w:ascii="Times New Roman" w:hAnsi="Times New Roman" w:cs="Times New Roman"/>
-                <w:sz w:val="24"/>
-                <w:szCs w:val="24"/>
-              </w:rPr>
-            </w:pPr>
-            <w:r>
-              <w:rPr>
-                <w:rFonts w:ascii="Times New Roman" w:hAnsi="Times New Roman" w:cs="Times New Roman"/>
-                <w:sz w:val="24"/>
-                <w:szCs w:val="24"/>
-              </w:rPr>
-              <w:t>5.1</w:t>
-            </w:r>
-          </w:p>
-          <w:p>
-            <w:pPr>
-              <w:pStyle w:val="ListParagraph"/>
-              <w:numPr>
-                <w:ilvl w:val="0"/>
-                <w:numId w:val="1"/>
-              </w:numPr>
-              <w:rPr>
-                <w:rFonts w:ascii="Times New Roman" w:hAnsi="Times New Roman" w:cs="Times New Roman"/>
-                <w:sz w:val="24"/>
-                <w:szCs w:val="24"/>
-              </w:rPr>
-            </w:pPr>
-            <w:r>
-              <w:rPr>
-                <w:rFonts w:ascii="Times New Roman" w:hAnsi="Times New Roman" w:cs="Times New Roman"/>
-                <w:sz w:val="24"/>
-                <w:szCs w:val="24"/>
-              </w:rPr>
-              <w:t>5.3</w:t>
-            </w:r>
-            <w:r>
-              <w:rPr>
-                <w:rFonts w:ascii="Times New Roman" w:hAnsi="Times New Roman" w:cs="Times New Roman"/>
-                <w:sz w:val="24"/>
-                <w:szCs w:val="24"/>
-              </w:rPr>
-              <w:t>SimTest</w:t>
-            </w:r>
-          </w:p>
-          <w:p>
-            <w:pPr>
-              <w:pStyle w:val="ListParagraph"/>
-              <w:numPr>
-                <w:ilvl w:val="0"/>
-                <w:numId w:val="1"/>
-              </w:numPr>
-              <w:rPr>
-                <w:rFonts w:ascii="Times New Roman" w:hAnsi="Times New Roman" w:cs="Times New Roman"/>
-                <w:sz w:val="24"/>
-                <w:szCs w:val="24"/>
-              </w:rPr>
-            </w:pPr>
-            <w:r>
-              <w:rPr>
-                <w:rFonts w:ascii="Times New Roman" w:hAnsi="Times New Roman" w:cs="Times New Roman"/>
-                <w:sz w:val="24"/>
-                <w:szCs w:val="24"/>
-              </w:rPr>
-              <w:t>One-vs-Two-Sided Tests</w:t>
-            </w:r>
-          </w:p>
-          <w:p>
-            <w:pPr>
-              <w:pStyle w:val="ListParagraph"/>
-              <w:numPr>
-                <w:ilvl w:val="0"/>
-                <w:numId w:val="1"/>
-              </w:numPr>
-              <w:rPr>
-                <w:rFonts w:ascii="Times New Roman" w:hAnsi="Times New Roman" w:cs="Times New Roman"/>
-                <w:sz w:val="24"/>
-                <w:szCs w:val="24"/>
-              </w:rPr>
-            </w:pPr>
-            <w:r>
-              <w:rPr>
-                <w:rFonts w:ascii="Times New Roman" w:hAnsi="Times New Roman" w:cs="Times New Roman"/>
-                <w:sz w:val="24"/>
-                <w:szCs w:val="24"/>
-              </w:rPr>
-              <w:t>Helper-Hinderer Experiment</w:t>
-            </w:r>
-          </w:p>
-          <w:p>
-            <w:pPr>
-              <w:pStyle w:val="ListParagraph"/>
-              <w:numPr>
-                <w:ilvl w:val="0"/>
-                <w:numId w:val="1"/>
-              </w:numPr>
-              <w:rPr>
-                <w:rFonts w:ascii="Times New Roman" w:hAnsi="Times New Roman" w:cs="Times New Roman"/>
-                <w:sz w:val="24"/>
-                <w:szCs w:val="24"/>
-              </w:rPr>
-            </w:pPr>
-            <w:r>
-              <w:rPr>
-                <w:rFonts w:ascii="Times New Roman" w:hAnsi="Times New Roman" w:cs="Times New Roman"/>
-                <w:sz w:val="24"/>
-                <w:szCs w:val="24"/>
-              </w:rPr>
-              <w:t>Islands_Introduction</w:t>
+              <w:rPr>
+                <w:rFonts w:ascii="Times New Roman" w:hAnsi="Times New Roman" w:cs="Times New Roman"/>
+                <w:sz w:val="24"/>
+                <w:szCs w:val="24"/>
+              </w:rPr>
+            </w:pPr>
+            <w:r>
+              <w:rPr>
+                <w:rFonts w:ascii="Times New Roman" w:hAnsi="Times New Roman" w:cs="Times New Roman"/>
+                <w:sz w:val="24"/>
+                <w:szCs w:val="24"/>
+              </w:rPr>
+              <w:t>Chapter9</w:t>
+            </w:r>
+          </w:p>
+          <w:p>
+            <w:pPr>
+              <w:rPr>
+                <w:rFonts w:ascii="Times New Roman" w:hAnsi="Times New Roman" w:cs="Times New Roman"/>
+                <w:sz w:val="24"/>
+                <w:szCs w:val="24"/>
+              </w:rPr>
+            </w:pPr>
+            <w:r>
+              <w:rPr>
+                <w:rFonts w:ascii="Times New Roman" w:hAnsi="Times New Roman" w:cs="Times New Roman"/>
+                <w:sz w:val="24"/>
+                <w:szCs w:val="24"/>
+              </w:rPr>
+              <w:t>Chapter10</w:t>
+            </w:r>
+          </w:p>
+          <w:p>
+            <w:pPr>
+              <w:rPr>
+                <w:rFonts w:ascii="Times New Roman" w:hAnsi="Times New Roman" w:cs="Times New Roman"/>
+                <w:sz w:val="24"/>
+                <w:szCs w:val="24"/>
+              </w:rPr>
+            </w:pPr>
+            <w:r>
+              <w:rPr>
+                <w:rFonts w:ascii="Times New Roman" w:hAnsi="Times New Roman" w:cs="Times New Roman"/>
+                <w:sz w:val="24"/>
+                <w:szCs w:val="24"/>
+              </w:rPr>
+              <w:t>14.1</w:t>
+            </w:r>
+          </w:p>
+          <w:p>
+            <w:pPr>
+              <w:rPr>
+                <w:rFonts w:ascii="Times New Roman" w:hAnsi="Times New Roman" w:cs="Times New Roman"/>
+                <w:sz w:val="24"/>
+                <w:szCs w:val="24"/>
+              </w:rPr>
+            </w:pPr>
+            <w:r>
+              <w:rPr>
+                <w:rFonts w:ascii="Times New Roman" w:hAnsi="Times New Roman" w:cs="Times New Roman"/>
+                <w:sz w:val="24"/>
+                <w:szCs w:val="24"/>
+              </w:rPr>
+              <w:t>14.2</w:t>
             </w:r>
           </w:p>
         </w:tc>
@@ -3043,7 +2727,27 @@
                 <w:sz w:val="24"/>
                 <w:szCs w:val="24"/>
               </w:rPr>
-              <w:t>GS: Helper/Hinderer (cont)</w:t>
+              <w:t>GS: Helper/Hinderer (</w:t>
+            </w:r>
+            <w:proofErr w:type="spellStart"/>
+            <w:r>
+              <w:rPr>
+                <w:rFonts w:ascii="Times New Roman" w:hAnsi="Times New Roman" w:cs="Times New Roman"/>
+                <w:color w:val="4472C4" w:themeColor="accent1"/>
+                <w:sz w:val="24"/>
+                <w:szCs w:val="24"/>
+              </w:rPr>
+              <w:t>cont</w:t>
+            </w:r>
+            <w:proofErr w:type="spellEnd"/>
+            <w:r>
+              <w:rPr>
+                <w:rFonts w:ascii="Times New Roman" w:hAnsi="Times New Roman" w:cs="Times New Roman"/>
+                <w:color w:val="4472C4" w:themeColor="accent1"/>
+                <w:sz w:val="24"/>
+                <w:szCs w:val="24"/>
+              </w:rPr>
+              <w:t>)</w:t>
             </w:r>
           </w:p>
           <w:p>
@@ -3092,15 +2796,7 @@
                 <w:sz w:val="24"/>
                 <w:szCs w:val="24"/>
               </w:rPr>
-              <w:t>W 7/1</w:t>
-            </w:r>
-            <w:r>
-              <w:rPr>
-                <w:rFonts w:ascii="Times New Roman" w:hAnsi="Times New Roman" w:cs="Times New Roman"/>
-                <w:sz w:val="24"/>
-                <w:szCs w:val="24"/>
-              </w:rPr>
-              <w:t>2</w:t>
+              <w:t>W 7/12</w:t>
             </w:r>
           </w:p>
         </w:tc>
@@ -3175,31 +2871,35 @@
                 <w:rFonts w:ascii="Times New Roman" w:eastAsia="Times New Roman" w:hAnsi="Times New Roman" w:cs="Times New Roman"/>
                 <w:sz w:val="24"/>
               </w:rPr>
+              <w:t xml:space="preserve">Ch 11; </w:t>
+            </w:r>
+            <w:r>
+              <w:rPr>
+                <w:rFonts w:ascii="Times New Roman" w:hAnsi="Times New Roman" w:cs="Times New Roman"/>
+                <w:sz w:val="24"/>
+              </w:rPr>
+              <w:t>Ch 12; Ch 13;</w:t>
+            </w:r>
+            <w:r>
+              <w:rPr>
+                <w:rFonts w:ascii="Times New Roman" w:eastAsia="Times New Roman" w:hAnsi="Times New Roman" w:cs="Times New Roman"/>
+                <w:sz w:val="24"/>
+              </w:rPr>
+              <w:t xml:space="preserve"> </w:t>
+            </w:r>
+            <w:r>
+              <w:rPr>
+                <w:rFonts w:ascii="Times New Roman" w:eastAsia="Times New Roman" w:hAnsi="Times New Roman" w:cs="Times New Roman"/>
+                <w:sz w:val="24"/>
+              </w:rPr>
               <w:t>§</w:t>
             </w:r>
             <w:r>
               <w:rPr>
                 <w:rFonts w:ascii="Times New Roman" w:hAnsi="Times New Roman" w:cs="Times New Roman"/>
                 <w:sz w:val="24"/>
-                <w:szCs w:val="24"/>
-              </w:rPr>
-              <w:t>5.1</w:t>
-            </w:r>
-            <w:r>
-              <w:rPr>
-                <w:rFonts w:ascii="Times New Roman" w:hAnsi="Times New Roman" w:cs="Times New Roman"/>
-                <w:sz w:val="24"/>
-                <w:szCs w:val="24"/>
-              </w:rPr>
-              <w:t>.4</w:t>
-            </w:r>
-            <w:r>
-              <w:rPr>
-                <w:rFonts w:ascii="Times New Roman" w:hAnsi="Times New Roman" w:cs="Times New Roman"/>
-                <w:sz w:val="24"/>
-                <w:szCs w:val="24"/>
-              </w:rPr>
-              <w:t xml:space="preserve">; </w:t>
+              </w:rPr>
+              <w:t xml:space="preserve">14.3; </w:t>
             </w:r>
             <w:r>
               <w:rPr>
@@ -3210,112 +2910,10 @@
             </w:r>
             <w:r>
               <w:rPr>
-                <w:rFonts w:ascii="Times New Roman" w:hAnsi="Times New Roman" w:cs="Times New Roman"/>
-                <w:sz w:val="24"/>
-                <w:szCs w:val="24"/>
-              </w:rPr>
-              <w:t>5</w:t>
-            </w:r>
-            <w:r>
-              <w:rPr>
-                <w:rFonts w:ascii="Times New Roman" w:hAnsi="Times New Roman" w:cs="Times New Roman"/>
-                <w:sz w:val="24"/>
-                <w:szCs w:val="24"/>
-              </w:rPr>
-              <w:t>.</w:t>
-            </w:r>
-            <w:r>
-              <w:rPr>
-                <w:rFonts w:ascii="Times New Roman" w:hAnsi="Times New Roman" w:cs="Times New Roman"/>
-                <w:sz w:val="24"/>
-                <w:szCs w:val="24"/>
-              </w:rPr>
-              <w:t xml:space="preserve">2; </w:t>
-            </w:r>
-            <w:r>
-              <w:rPr>
                 <w:rFonts w:ascii="Times New Roman" w:eastAsia="Times New Roman" w:hAnsi="Times New Roman" w:cs="Times New Roman"/>
                 <w:sz w:val="24"/>
               </w:rPr>
-              <w:t>§</w:t>
-            </w:r>
-            <w:r>
-              <w:rPr>
-                <w:rFonts w:ascii="Times New Roman" w:hAnsi="Times New Roman" w:cs="Times New Roman"/>
-                <w:sz w:val="24"/>
-                <w:szCs w:val="24"/>
-              </w:rPr>
-              <w:t>5.</w:t>
-            </w:r>
-            <w:r>
-              <w:rPr>
-                <w:rFonts w:ascii="Times New Roman" w:hAnsi="Times New Roman" w:cs="Times New Roman"/>
-                <w:sz w:val="24"/>
-                <w:szCs w:val="24"/>
-              </w:rPr>
-              <w:t>3.</w:t>
-            </w:r>
-            <w:r>
-              <w:rPr>
-                <w:rFonts w:ascii="Times New Roman" w:hAnsi="Times New Roman" w:cs="Times New Roman"/>
-                <w:sz w:val="24"/>
-                <w:szCs w:val="24"/>
-              </w:rPr>
-              <w:t>3</w:t>
-            </w:r>
-            <w:r>
-              <w:rPr>
-                <w:rFonts w:ascii="Times New Roman" w:hAnsi="Times New Roman" w:cs="Times New Roman"/>
-                <w:sz w:val="24"/>
-                <w:szCs w:val="24"/>
-              </w:rPr>
-              <w:t xml:space="preserve">; </w:t>
-            </w:r>
-            <w:r>
-              <w:rPr>
-                <w:rFonts w:ascii="Times New Roman" w:eastAsia="Times New Roman" w:hAnsi="Times New Roman" w:cs="Times New Roman"/>
-                <w:sz w:val="24"/>
-              </w:rPr>
-              <w:t>§</w:t>
-            </w:r>
-            <w:r>
-              <w:rPr>
-                <w:rFonts w:ascii="Times New Roman" w:hAnsi="Times New Roman" w:cs="Times New Roman"/>
-                <w:sz w:val="24"/>
-                <w:szCs w:val="24"/>
-              </w:rPr>
-              <w:t>5.</w:t>
-            </w:r>
-            <w:r>
-              <w:rPr>
-                <w:rFonts w:ascii="Times New Roman" w:hAnsi="Times New Roman" w:cs="Times New Roman"/>
-                <w:sz w:val="24"/>
-                <w:szCs w:val="24"/>
-              </w:rPr>
-              <w:t xml:space="preserve">3.4; </w:t>
-            </w:r>
-            <w:r>
-              <w:rPr>
-                <w:rFonts w:ascii="Times New Roman" w:eastAsia="Times New Roman" w:hAnsi="Times New Roman" w:cs="Times New Roman"/>
-                <w:sz w:val="24"/>
-              </w:rPr>
-              <w:t>§</w:t>
-            </w:r>
-            <w:r>
-              <w:rPr>
-                <w:rFonts w:ascii="Times New Roman" w:hAnsi="Times New Roman" w:cs="Times New Roman"/>
-                <w:sz w:val="24"/>
-                <w:szCs w:val="24"/>
-              </w:rPr>
-              <w:t>5.</w:t>
-            </w:r>
-            <w:r>
-              <w:rPr>
-                <w:rFonts w:ascii="Times New Roman" w:hAnsi="Times New Roman" w:cs="Times New Roman"/>
-                <w:sz w:val="24"/>
-                <w:szCs w:val="24"/>
-              </w:rPr>
-              <w:t>4</w:t>
+              <w:t>14.4</w:t>
             </w:r>
           </w:p>
         </w:tc>
@@ -3325,120 +2923,70 @@
           </w:tcPr>
           <w:p>
             <w:pPr>
-              <w:pStyle w:val="ListParagraph"/>
-              <w:numPr>
-                <w:ilvl w:val="0"/>
-                <w:numId w:val="1"/>
-              </w:numPr>
-              <w:rPr>
-                <w:rFonts w:ascii="Times New Roman" w:hAnsi="Times New Roman" w:cs="Times New Roman"/>
-                <w:sz w:val="24"/>
-                <w:szCs w:val="24"/>
-              </w:rPr>
-            </w:pPr>
-            <w:r>
-              <w:rPr>
-                <w:rFonts w:ascii="Times New Roman" w:hAnsi="Times New Roman" w:cs="Times New Roman"/>
-                <w:sz w:val="24"/>
-                <w:szCs w:val="24"/>
-              </w:rPr>
-              <w:t>5.3</w:t>
-            </w:r>
-            <w:r>
-              <w:rPr>
-                <w:rFonts w:ascii="Times New Roman" w:hAnsi="Times New Roman" w:cs="Times New Roman"/>
-                <w:sz w:val="24"/>
-                <w:szCs w:val="24"/>
-              </w:rPr>
-              <w:t>SimInterval</w:t>
-            </w:r>
-          </w:p>
-          <w:p>
-            <w:pPr>
-              <w:pStyle w:val="ListParagraph"/>
-              <w:numPr>
-                <w:ilvl w:val="0"/>
-                <w:numId w:val="1"/>
-              </w:numPr>
-              <w:rPr>
-                <w:rFonts w:ascii="Times New Roman" w:hAnsi="Times New Roman" w:cs="Times New Roman"/>
-                <w:sz w:val="24"/>
-                <w:szCs w:val="24"/>
-              </w:rPr>
-            </w:pPr>
-            <w:r>
-              <w:rPr>
-                <w:rFonts w:ascii="Times New Roman" w:hAnsi="Times New Roman" w:cs="Times New Roman"/>
-                <w:sz w:val="24"/>
-                <w:szCs w:val="24"/>
-              </w:rPr>
-              <w:t>Bootstrapping</w:t>
-            </w:r>
-          </w:p>
-          <w:p>
-            <w:pPr>
-              <w:pStyle w:val="ListParagraph"/>
-              <w:numPr>
-                <w:ilvl w:val="0"/>
-                <w:numId w:val="1"/>
-              </w:numPr>
-              <w:rPr>
-                <w:rFonts w:ascii="Times New Roman" w:hAnsi="Times New Roman" w:cs="Times New Roman"/>
-                <w:sz w:val="24"/>
-                <w:szCs w:val="24"/>
-              </w:rPr>
-            </w:pPr>
-            <w:r>
-              <w:rPr>
-                <w:rFonts w:ascii="Times New Roman" w:hAnsi="Times New Roman" w:cs="Times New Roman"/>
-                <w:sz w:val="24"/>
-                <w:szCs w:val="24"/>
-              </w:rPr>
-              <w:t>5.2</w:t>
-            </w:r>
-          </w:p>
-          <w:p>
-            <w:pPr>
-              <w:pStyle w:val="ListParagraph"/>
-              <w:numPr>
-                <w:ilvl w:val="0"/>
-                <w:numId w:val="1"/>
-              </w:numPr>
-              <w:rPr>
-                <w:rFonts w:ascii="Times New Roman" w:hAnsi="Times New Roman" w:cs="Times New Roman"/>
-                <w:sz w:val="24"/>
-                <w:szCs w:val="24"/>
-              </w:rPr>
-            </w:pPr>
-            <w:r>
-              <w:rPr>
-                <w:rFonts w:ascii="Times New Roman" w:hAnsi="Times New Roman" w:cs="Times New Roman"/>
-                <w:sz w:val="24"/>
-                <w:szCs w:val="24"/>
-              </w:rPr>
-              <w:t>5.3TheoryInf</w:t>
-            </w:r>
-          </w:p>
-          <w:p>
-            <w:pPr>
-              <w:pStyle w:val="ListParagraph"/>
-              <w:numPr>
-                <w:ilvl w:val="0"/>
-                <w:numId w:val="1"/>
-              </w:numPr>
-              <w:rPr>
-                <w:rFonts w:ascii="Times New Roman" w:hAnsi="Times New Roman" w:cs="Times New Roman"/>
-                <w:sz w:val="24"/>
-                <w:szCs w:val="24"/>
-              </w:rPr>
-            </w:pPr>
-            <w:r>
-              <w:rPr>
-                <w:rFonts w:ascii="Times New Roman" w:hAnsi="Times New Roman" w:cs="Times New Roman"/>
-                <w:sz w:val="24"/>
-                <w:szCs w:val="24"/>
-              </w:rPr>
-              <w:t>5.4</w:t>
+              <w:rPr>
+                <w:rFonts w:ascii="Times New Roman" w:hAnsi="Times New Roman" w:cs="Times New Roman"/>
+                <w:sz w:val="24"/>
+                <w:szCs w:val="24"/>
+              </w:rPr>
+            </w:pPr>
+            <w:r>
+              <w:rPr>
+                <w:rFonts w:ascii="Times New Roman" w:hAnsi="Times New Roman" w:cs="Times New Roman"/>
+                <w:sz w:val="24"/>
+                <w:szCs w:val="24"/>
+              </w:rPr>
+              <w:t>Chapter11</w:t>
+            </w:r>
+          </w:p>
+          <w:p>
+            <w:pPr>
+              <w:rPr>
+                <w:rFonts w:ascii="Times New Roman" w:hAnsi="Times New Roman" w:cs="Times New Roman"/>
+                <w:sz w:val="24"/>
+                <w:szCs w:val="24"/>
+              </w:rPr>
+            </w:pPr>
+            <w:r>
+              <w:rPr>
+                <w:rFonts w:ascii="Times New Roman" w:hAnsi="Times New Roman" w:cs="Times New Roman"/>
+                <w:sz w:val="24"/>
+                <w:szCs w:val="24"/>
+              </w:rPr>
+              <w:t>14.3TheoryTests</w:t>
+            </w:r>
+          </w:p>
+          <w:p>
+            <w:pPr>
+              <w:rPr>
+                <w:rFonts w:ascii="Times New Roman" w:hAnsi="Times New Roman" w:cs="Times New Roman"/>
+                <w:sz w:val="24"/>
+                <w:szCs w:val="24"/>
+              </w:rPr>
+            </w:pPr>
+            <w:r>
+              <w:rPr>
+                <w:rFonts w:ascii="Times New Roman" w:hAnsi="Times New Roman" w:cs="Times New Roman"/>
+                <w:sz w:val="24"/>
+                <w:szCs w:val="24"/>
+              </w:rPr>
+              <w:t>14.3TheoryIntervals</w:t>
+            </w:r>
+          </w:p>
+          <w:p>
+            <w:pPr>
+              <w:rPr>
+                <w:rFonts w:ascii="Times New Roman" w:hAnsi="Times New Roman" w:cs="Times New Roman"/>
+                <w:sz w:val="24"/>
+                <w:szCs w:val="24"/>
+              </w:rPr>
+            </w:pPr>
+            <w:r>
+              <w:rPr>
+                <w:rFonts w:ascii="Times New Roman" w:hAnsi="Times New Roman" w:cs="Times New Roman"/>
+                <w:sz w:val="24"/>
+                <w:szCs w:val="24"/>
+              </w:rPr>
+              <w:t>Chapter12</w:t>
             </w:r>
           </w:p>
         </w:tc>
@@ -3492,15 +3040,7 @@
                 <w:sz w:val="24"/>
                 <w:szCs w:val="24"/>
               </w:rPr>
-              <w:t>R 7/1</w:t>
-            </w:r>
-            <w:r>
-              <w:rPr>
-                <w:rFonts w:ascii="Times New Roman" w:hAnsi="Times New Roman" w:cs="Times New Roman"/>
-                <w:sz w:val="24"/>
-                <w:szCs w:val="24"/>
-              </w:rPr>
-              <w:t>3</w:t>
+              <w:t>R 7/13</w:t>
             </w:r>
           </w:p>
         </w:tc>
@@ -3624,34 +3164,7 @@
                 <w:sz w:val="24"/>
                 <w:szCs w:val="24"/>
               </w:rPr>
-              <w:t>3</w:t>
-            </w:r>
-            <w:r>
-              <w:rPr>
-                <w:rFonts w:ascii="Times New Roman" w:hAnsi="Times New Roman" w:cs="Times New Roman"/>
-                <w:color w:val="FF0000"/>
-                <w:sz w:val="24"/>
-                <w:szCs w:val="24"/>
-              </w:rPr>
-              <w:t xml:space="preserve"> – module </w:t>
-            </w:r>
-            <w:r>
-              <w:rPr>
-                <w:rFonts w:ascii="Times New Roman" w:hAnsi="Times New Roman" w:cs="Times New Roman"/>
-                <w:color w:val="FF0000"/>
-                <w:sz w:val="24"/>
-                <w:szCs w:val="24"/>
-              </w:rPr>
-              <w:t xml:space="preserve">6, </w:t>
-            </w:r>
-            <w:r>
-              <w:rPr>
-                <w:rFonts w:ascii="Times New Roman" w:hAnsi="Times New Roman" w:cs="Times New Roman"/>
-                <w:color w:val="FF0000"/>
-                <w:sz w:val="24"/>
-                <w:szCs w:val="24"/>
-              </w:rPr>
-              <w:t>7</w:t>
+              <w:t>3 – module 6, 7</w:t>
             </w:r>
           </w:p>
         </w:tc>
@@ -3693,15 +3206,7 @@
                 <w:sz w:val="24"/>
                 <w:szCs w:val="24"/>
               </w:rPr>
-              <w:t>F 7/1</w:t>
-            </w:r>
-            <w:r>
-              <w:rPr>
-                <w:rFonts w:ascii="Times New Roman" w:hAnsi="Times New Roman" w:cs="Times New Roman"/>
-                <w:sz w:val="24"/>
-                <w:szCs w:val="24"/>
-              </w:rPr>
-              <w:t>4</w:t>
+              <w:t>F 7/14</w:t>
             </w:r>
           </w:p>
         </w:tc>
@@ -3827,15 +3332,7 @@
                 <w:sz w:val="24"/>
                 <w:szCs w:val="24"/>
               </w:rPr>
-              <w:t>M 7/1</w:t>
-            </w:r>
-            <w:r>
-              <w:rPr>
-                <w:rFonts w:ascii="Times New Roman" w:hAnsi="Times New Roman" w:cs="Times New Roman"/>
-                <w:sz w:val="24"/>
-                <w:szCs w:val="24"/>
-              </w:rPr>
-              <w:t>7</w:t>
+              <w:t>M 7/17</w:t>
             </w:r>
           </w:p>
         </w:tc>
@@ -3876,16 +3373,7 @@
                 <w:sz w:val="24"/>
                 <w:szCs w:val="24"/>
               </w:rPr>
-              <w:t xml:space="preserve">Good Samaritan Simulation Testing, Confidence Intervals, </w:t>
-            </w:r>
-            <w:r>
-              <w:rPr>
-                <w:rFonts w:ascii="Times New Roman" w:hAnsi="Times New Roman" w:cs="Times New Roman"/>
-                <w:color w:val="FF0000"/>
-                <w:sz w:val="24"/>
-                <w:szCs w:val="24"/>
-              </w:rPr>
-              <w:t>Fatal Injuries</w:t>
+              <w:t>Good Samaritan Simulation Testing, Confidence Intervals, Mushrooms</w:t>
             </w:r>
           </w:p>
         </w:tc>
@@ -3912,17 +3400,8 @@
               <w:rPr>
                 <w:rFonts w:ascii="Times New Roman" w:hAnsi="Times New Roman" w:cs="Times New Roman"/>
                 <w:sz w:val="24"/>
-                <w:szCs w:val="24"/>
-              </w:rPr>
-              <w:t>5.</w:t>
-            </w:r>
-            <w:r>
-              <w:rPr>
-                <w:rFonts w:ascii="Times New Roman" w:hAnsi="Times New Roman" w:cs="Times New Roman"/>
-                <w:sz w:val="24"/>
-                <w:szCs w:val="24"/>
-              </w:rPr>
-              <w:t>5.1</w:t>
+              </w:rPr>
+              <w:t>15.1</w:t>
             </w:r>
             <w:r>
               <w:rPr>
@@ -3941,9 +3420,15 @@
             </w:r>
             <w:r>
               <w:rPr>
-                <w:rFonts w:ascii="Times New Roman" w:hAnsi="Times New Roman" w:cs="Times New Roman"/>
-                <w:sz w:val="24"/>
-                <w:szCs w:val="24"/>
+                <w:rFonts w:ascii="Times New Roman" w:eastAsia="Times New Roman" w:hAnsi="Times New Roman" w:cs="Times New Roman"/>
+                <w:sz w:val="24"/>
+              </w:rPr>
+              <w:t>1</w:t>
+            </w:r>
+            <w:r>
+              <w:rPr>
+                <w:rFonts w:ascii="Times New Roman" w:hAnsi="Times New Roman" w:cs="Times New Roman"/>
+                <w:sz w:val="24"/>
               </w:rPr>
               <w:t>5</w:t>
             </w:r>
@@ -3953,16 +3438,17 @@
                 <w:sz w:val="24"/>
                 <w:szCs w:val="24"/>
               </w:rPr>
-              <w:t>.5.</w:t>
-            </w:r>
-            <w:r>
-              <w:rPr>
-                <w:rFonts w:ascii="Times New Roman" w:hAnsi="Times New Roman" w:cs="Times New Roman"/>
-                <w:sz w:val="24"/>
-                <w:szCs w:val="24"/>
-              </w:rPr>
-              <w:t xml:space="preserve">2; </w:t>
-            </w:r>
+              <w:t xml:space="preserve">.2 </w:t>
+            </w:r>
+          </w:p>
+          <w:p>
+            <w:pPr>
+              <w:rPr>
+                <w:rFonts w:ascii="Times New Roman" w:hAnsi="Times New Roman" w:cs="Times New Roman"/>
+                <w:sz w:val="24"/>
+                <w:szCs w:val="24"/>
+              </w:rPr>
+            </w:pPr>
           </w:p>
         </w:tc>
         <w:tc>
@@ -3971,24 +3457,36 @@
           </w:tcPr>
           <w:p>
             <w:pPr>
-              <w:pStyle w:val="ListParagraph"/>
-              <w:numPr>
-                <w:ilvl w:val="0"/>
-                <w:numId w:val="1"/>
-              </w:numPr>
-              <w:rPr>
-                <w:rFonts w:ascii="Times New Roman" w:hAnsi="Times New Roman" w:cs="Times New Roman"/>
-                <w:sz w:val="24"/>
-                <w:szCs w:val="24"/>
-              </w:rPr>
-            </w:pPr>
-            <w:r>
-              <w:rPr>
-                <w:rFonts w:ascii="Times New Roman" w:hAnsi="Times New Roman" w:cs="Times New Roman"/>
-                <w:sz w:val="24"/>
-                <w:szCs w:val="24"/>
-              </w:rPr>
-              <w:t>5.5SimInf</w:t>
+              <w:rPr>
+                <w:rFonts w:ascii="Times New Roman" w:hAnsi="Times New Roman" w:cs="Times New Roman"/>
+                <w:sz w:val="24"/>
+                <w:szCs w:val="24"/>
+              </w:rPr>
+            </w:pPr>
+            <w:r>
+              <w:rPr>
+                <w:rFonts w:ascii="Times New Roman" w:hAnsi="Times New Roman" w:cs="Times New Roman"/>
+                <w:sz w:val="24"/>
+                <w:szCs w:val="24"/>
+              </w:rPr>
+              <w:t>15.1</w:t>
+            </w:r>
+          </w:p>
+          <w:p>
+            <w:pPr>
+              <w:rPr>
+                <w:rFonts w:ascii="Times New Roman" w:hAnsi="Times New Roman" w:cs="Times New Roman"/>
+                <w:sz w:val="24"/>
+                <w:szCs w:val="24"/>
+              </w:rPr>
+            </w:pPr>
+            <w:r>
+              <w:rPr>
+                <w:rFonts w:ascii="Times New Roman" w:hAnsi="Times New Roman" w:cs="Times New Roman"/>
+                <w:sz w:val="24"/>
+                <w:szCs w:val="24"/>
+              </w:rPr>
+              <w:t>15.2</w:t>
             </w:r>
           </w:p>
         </w:tc>
@@ -4051,15 +3549,7 @@
                 <w:sz w:val="24"/>
                 <w:szCs w:val="24"/>
               </w:rPr>
-              <w:t>T 7/1</w:t>
-            </w:r>
-            <w:r>
-              <w:rPr>
-                <w:rFonts w:ascii="Times New Roman" w:hAnsi="Times New Roman" w:cs="Times New Roman"/>
-                <w:sz w:val="24"/>
-                <w:szCs w:val="24"/>
-              </w:rPr>
-              <w:t>8</w:t>
+              <w:t>T 7/18</w:t>
             </w:r>
           </w:p>
         </w:tc>
@@ -4158,7 +3648,7 @@
                 <w:sz w:val="24"/>
                 <w:szCs w:val="24"/>
               </w:rPr>
-              <w:t>GS: Fatal Injuries</w:t>
+              <w:t>GS: Mushrooms</w:t>
             </w:r>
           </w:p>
           <w:p>
@@ -4186,16 +3676,7 @@
                 <w:sz w:val="24"/>
                 <w:szCs w:val="24"/>
               </w:rPr>
-              <w:t>4</w:t>
-            </w:r>
-            <w:r>
-              <w:rPr>
-                <w:rFonts w:ascii="Times New Roman" w:hAnsi="Times New Roman" w:cs="Times New Roman"/>
-                <w:color w:val="FF0000"/>
-                <w:sz w:val="24"/>
-                <w:szCs w:val="24"/>
-              </w:rPr>
-              <w:t xml:space="preserve"> – module 8</w:t>
+              <w:t>4 – module 8</w:t>
             </w:r>
           </w:p>
         </w:tc>
@@ -4234,15 +3715,7 @@
                 <w:sz w:val="24"/>
                 <w:szCs w:val="24"/>
               </w:rPr>
-              <w:t>W 7/</w:t>
-            </w:r>
-            <w:r>
-              <w:rPr>
-                <w:rFonts w:ascii="Times New Roman" w:hAnsi="Times New Roman" w:cs="Times New Roman"/>
-                <w:sz w:val="24"/>
-                <w:szCs w:val="24"/>
-              </w:rPr>
-              <w:t>19</w:t>
+              <w:t>W 7/19</w:t>
             </w:r>
           </w:p>
         </w:tc>
@@ -4281,12 +3754,20 @@
                 <w:sz w:val="24"/>
                 <w:szCs w:val="24"/>
               </w:rPr>
-              <w:t xml:space="preserve">Head Injuries by Helmet Use – Theoretical Testing, Confidence Intervals, </w:t>
-            </w:r>
-            <w:r>
-              <w:rPr>
-                <w:rFonts w:ascii="Times New Roman" w:hAnsi="Times New Roman" w:cs="Times New Roman"/>
-                <w:color w:val="FF0000"/>
+              <w:t xml:space="preserve">Head Injuries by Helmet Use – Theoretical Testing, </w:t>
+            </w:r>
+            <w:r>
+              <w:rPr>
+                <w:rFonts w:ascii="Times New Roman" w:hAnsi="Times New Roman" w:cs="Times New Roman"/>
+                <w:sz w:val="24"/>
+                <w:szCs w:val="24"/>
+              </w:rPr>
+              <w:lastRenderedPageBreak/>
+              <w:t xml:space="preserve">Confidence Intervals, </w:t>
+            </w:r>
+            <w:r>
+              <w:rPr>
+                <w:rFonts w:ascii="Times New Roman" w:hAnsi="Times New Roman" w:cs="Times New Roman"/>
                 <w:sz w:val="24"/>
                 <w:szCs w:val="24"/>
               </w:rPr>
@@ -4311,15 +3792,15 @@
                 <w:rFonts w:ascii="Times New Roman" w:eastAsia="Times New Roman" w:hAnsi="Times New Roman" w:cs="Times New Roman"/>
                 <w:sz w:val="24"/>
               </w:rPr>
+              <w:lastRenderedPageBreak/>
               <w:t>§</w:t>
             </w:r>
             <w:r>
               <w:rPr>
-                <w:rFonts w:ascii="Times New Roman" w:hAnsi="Times New Roman" w:cs="Times New Roman"/>
-                <w:sz w:val="24"/>
-                <w:szCs w:val="24"/>
-              </w:rPr>
-              <w:t>5.</w:t>
+                <w:rFonts w:ascii="Times New Roman" w:eastAsia="Times New Roman" w:hAnsi="Times New Roman" w:cs="Times New Roman"/>
+                <w:sz w:val="24"/>
+              </w:rPr>
+              <w:t>1</w:t>
             </w:r>
             <w:r>
               <w:rPr>
@@ -4346,73 +3827,18 @@
             </w:r>
             <w:r>
               <w:rPr>
-                <w:rFonts w:ascii="Times New Roman" w:hAnsi="Times New Roman" w:cs="Times New Roman"/>
-                <w:sz w:val="24"/>
-                <w:szCs w:val="24"/>
-              </w:rPr>
-              <w:t>5</w:t>
-            </w:r>
-            <w:r>
-              <w:rPr>
-                <w:rFonts w:ascii="Times New Roman" w:hAnsi="Times New Roman" w:cs="Times New Roman"/>
-                <w:sz w:val="24"/>
-                <w:szCs w:val="24"/>
-              </w:rPr>
-              <w:t>.6</w:t>
-            </w:r>
-            <w:r>
-              <w:rPr>
-                <w:rFonts w:ascii="Times New Roman" w:hAnsi="Times New Roman" w:cs="Times New Roman"/>
-                <w:sz w:val="24"/>
-                <w:szCs w:val="24"/>
-              </w:rPr>
-              <w:t xml:space="preserve">; </w:t>
-            </w:r>
-            <w:r>
-              <w:rPr>
                 <w:rFonts w:ascii="Times New Roman" w:eastAsia="Times New Roman" w:hAnsi="Times New Roman" w:cs="Times New Roman"/>
                 <w:sz w:val="24"/>
               </w:rPr>
-              <w:t>§</w:t>
-            </w:r>
-            <w:r>
-              <w:rPr>
-                <w:rFonts w:ascii="Times New Roman" w:hAnsi="Times New Roman" w:cs="Times New Roman"/>
-                <w:sz w:val="24"/>
-                <w:szCs w:val="24"/>
-              </w:rPr>
-              <w:t>5.</w:t>
-            </w:r>
-            <w:r>
-              <w:rPr>
-                <w:rFonts w:ascii="Times New Roman" w:hAnsi="Times New Roman" w:cs="Times New Roman"/>
-                <w:sz w:val="24"/>
-                <w:szCs w:val="24"/>
-              </w:rPr>
-              <w:t xml:space="preserve">7; </w:t>
-            </w:r>
-            <w:r>
-              <w:rPr>
-                <w:rFonts w:ascii="Times New Roman" w:eastAsia="Times New Roman" w:hAnsi="Times New Roman" w:cs="Times New Roman"/>
-                <w:sz w:val="24"/>
-              </w:rPr>
-              <w:t>§</w:t>
-            </w:r>
-            <w:r>
-              <w:rPr>
-                <w:rFonts w:ascii="Times New Roman" w:hAnsi="Times New Roman" w:cs="Times New Roman"/>
-                <w:sz w:val="24"/>
-                <w:szCs w:val="24"/>
-              </w:rPr>
-              <w:t>5.</w:t>
-            </w:r>
-            <w:r>
-              <w:rPr>
-                <w:rFonts w:ascii="Times New Roman" w:hAnsi="Times New Roman" w:cs="Times New Roman"/>
-                <w:sz w:val="24"/>
-                <w:szCs w:val="24"/>
-              </w:rPr>
-              <w:t>8</w:t>
+              <w:t xml:space="preserve">15.4; </w:t>
+            </w:r>
+            <w:r>
+              <w:rPr>
+                <w:rFonts w:ascii="Times New Roman" w:hAnsi="Times New Roman" w:cs="Times New Roman"/>
+                <w:sz w:val="24"/>
+                <w:szCs w:val="24"/>
+              </w:rPr>
+              <w:t>Ch 16</w:t>
             </w:r>
           </w:p>
         </w:tc>
@@ -4422,32 +3848,36 @@
           </w:tcPr>
           <w:p>
             <w:pPr>
-              <w:pStyle w:val="ListParagraph"/>
-              <w:numPr>
-                <w:ilvl w:val="0"/>
-                <w:numId w:val="1"/>
-              </w:numPr>
-              <w:rPr>
-                <w:rFonts w:ascii="Times New Roman" w:hAnsi="Times New Roman" w:cs="Times New Roman"/>
-                <w:sz w:val="24"/>
-                <w:szCs w:val="24"/>
-              </w:rPr>
-            </w:pPr>
-            <w:r>
-              <w:rPr>
-                <w:rFonts w:ascii="Times New Roman" w:hAnsi="Times New Roman" w:cs="Times New Roman"/>
-                <w:sz w:val="24"/>
-                <w:szCs w:val="24"/>
-              </w:rPr>
-              <w:t>5.</w:t>
-            </w:r>
-            <w:r>
-              <w:rPr>
-                <w:rFonts w:ascii="Times New Roman" w:hAnsi="Times New Roman" w:cs="Times New Roman"/>
-                <w:sz w:val="24"/>
-                <w:szCs w:val="24"/>
-              </w:rPr>
-              <w:t>5TheoryInf</w:t>
+              <w:rPr>
+                <w:rFonts w:ascii="Times New Roman" w:hAnsi="Times New Roman" w:cs="Times New Roman"/>
+                <w:sz w:val="24"/>
+                <w:szCs w:val="24"/>
+              </w:rPr>
+            </w:pPr>
+            <w:r>
+              <w:rPr>
+                <w:rFonts w:ascii="Times New Roman" w:hAnsi="Times New Roman" w:cs="Times New Roman"/>
+                <w:sz w:val="24"/>
+                <w:szCs w:val="24"/>
+              </w:rPr>
+              <w:t>15.3TheoryTests</w:t>
+            </w:r>
+          </w:p>
+          <w:p>
+            <w:pPr>
+              <w:rPr>
+                <w:rFonts w:ascii="Times New Roman" w:hAnsi="Times New Roman" w:cs="Times New Roman"/>
+                <w:sz w:val="24"/>
+                <w:szCs w:val="24"/>
+              </w:rPr>
+            </w:pPr>
+            <w:r>
+              <w:rPr>
+                <w:rFonts w:ascii="Times New Roman" w:hAnsi="Times New Roman" w:cs="Times New Roman"/>
+                <w:sz w:val="24"/>
+                <w:szCs w:val="24"/>
+              </w:rPr>
+              <w:t>15.3TheoryIntervals</w:t>
             </w:r>
           </w:p>
         </w:tc>
@@ -4501,15 +3931,7 @@
                 <w:sz w:val="24"/>
                 <w:szCs w:val="24"/>
               </w:rPr>
-              <w:t>R 7/2</w:t>
-            </w:r>
-            <w:r>
-              <w:rPr>
-                <w:rFonts w:ascii="Times New Roman" w:hAnsi="Times New Roman" w:cs="Times New Roman"/>
-                <w:sz w:val="24"/>
-                <w:szCs w:val="24"/>
-              </w:rPr>
-              <w:t>0</w:t>
+              <w:t>R 7/20</w:t>
             </w:r>
           </w:p>
         </w:tc>
@@ -4607,17 +4029,7 @@
                 <w:sz w:val="24"/>
                 <w:szCs w:val="24"/>
               </w:rPr>
-              <w:lastRenderedPageBreak/>
-              <w:t xml:space="preserve">GS: </w:t>
-            </w:r>
-            <w:r>
-              <w:rPr>
-                <w:rFonts w:ascii="Times New Roman" w:hAnsi="Times New Roman" w:cs="Times New Roman"/>
-                <w:color w:val="4472C4" w:themeColor="accent1"/>
-                <w:sz w:val="24"/>
-                <w:szCs w:val="24"/>
-              </w:rPr>
-              <w:t>Diabetes</w:t>
+              <w:t>GS: Diabetes</w:t>
             </w:r>
           </w:p>
           <w:p>
@@ -4645,16 +4057,7 @@
                 <w:sz w:val="24"/>
                 <w:szCs w:val="24"/>
               </w:rPr>
-              <w:t>5</w:t>
-            </w:r>
-            <w:r>
-              <w:rPr>
-                <w:rFonts w:ascii="Times New Roman" w:hAnsi="Times New Roman" w:cs="Times New Roman"/>
-                <w:color w:val="FF0000"/>
-                <w:sz w:val="24"/>
-                <w:szCs w:val="24"/>
-              </w:rPr>
-              <w:t xml:space="preserve"> – module 9</w:t>
+              <w:t>5 – module 9</w:t>
             </w:r>
           </w:p>
         </w:tc>
@@ -4693,15 +4096,7 @@
                 <w:sz w:val="24"/>
                 <w:szCs w:val="24"/>
               </w:rPr>
-              <w:t>F 7/2</w:t>
-            </w:r>
-            <w:r>
-              <w:rPr>
-                <w:rFonts w:ascii="Times New Roman" w:hAnsi="Times New Roman" w:cs="Times New Roman"/>
-                <w:sz w:val="24"/>
-                <w:szCs w:val="24"/>
-              </w:rPr>
-              <w:t>1</w:t>
+              <w:t>F 7/21</w:t>
             </w:r>
           </w:p>
         </w:tc>
@@ -4942,15 +4337,7 @@
                 <w:sz w:val="24"/>
                 <w:szCs w:val="24"/>
               </w:rPr>
-              <w:t>T 7/2</w:t>
-            </w:r>
-            <w:r>
-              <w:rPr>
-                <w:rFonts w:ascii="Times New Roman" w:hAnsi="Times New Roman" w:cs="Times New Roman"/>
-                <w:sz w:val="24"/>
-                <w:szCs w:val="24"/>
-              </w:rPr>
-              <w:t>5</w:t>
+              <w:t>T 7/25</w:t>
             </w:r>
           </w:p>
         </w:tc>
@@ -4990,11 +4377,10 @@
             <w:r>
               <w:rPr>
                 <w:rFonts w:ascii="Times New Roman" w:hAnsi="Times New Roman" w:cs="Times New Roman"/>
-                <w:color w:val="FF0000"/>
-                <w:sz w:val="24"/>
-                <w:szCs w:val="24"/>
-              </w:rPr>
-              <w:t>COVID-19 and Air Pollution, Color Interference, Swearing</w:t>
+                <w:sz w:val="24"/>
+                <w:szCs w:val="24"/>
+              </w:rPr>
+              <w:t>Swearing, Color Interference</w:t>
             </w:r>
           </w:p>
         </w:tc>
@@ -5015,79 +4401,133 @@
                 <w:rFonts w:ascii="Times New Roman" w:eastAsia="Times New Roman" w:hAnsi="Times New Roman" w:cs="Times New Roman"/>
                 <w:sz w:val="24"/>
               </w:rPr>
-              <w:t>§</w:t>
-            </w:r>
-            <w:r>
-              <w:rPr>
-                <w:rFonts w:ascii="Times New Roman" w:hAnsi="Times New Roman" w:cs="Times New Roman"/>
-                <w:sz w:val="24"/>
-                <w:szCs w:val="24"/>
-              </w:rPr>
-              <w:t xml:space="preserve">6.1; </w:t>
-            </w:r>
-            <w:r>
+              <w:t>Ch 17; Ch 18</w:t>
+            </w:r>
+          </w:p>
+        </w:tc>
+        <w:tc>
+          <w:tcPr>
+            <w:tcW w:w="3420" w:type="dxa"/>
+          </w:tcPr>
+          <w:p>
+            <w:pPr>
               <w:rPr>
                 <w:rFonts w:ascii="Times New Roman" w:eastAsia="Times New Roman" w:hAnsi="Times New Roman" w:cs="Times New Roman"/>
                 <w:sz w:val="24"/>
-              </w:rPr>
-              <w:t>§</w:t>
-            </w:r>
-            <w:r>
-              <w:rPr>
-                <w:rFonts w:ascii="Times New Roman" w:hAnsi="Times New Roman" w:cs="Times New Roman"/>
-                <w:sz w:val="24"/>
-                <w:szCs w:val="24"/>
-              </w:rPr>
-              <w:t>6.2</w:t>
-            </w:r>
-          </w:p>
-        </w:tc>
-        <w:tc>
-          <w:tcPr>
-            <w:tcW w:w="3420" w:type="dxa"/>
-          </w:tcPr>
-          <w:p>
-            <w:pPr>
-              <w:pStyle w:val="ListParagraph"/>
-              <w:numPr>
-                <w:ilvl w:val="0"/>
-                <w:numId w:val="1"/>
-              </w:numPr>
-              <w:rPr>
-                <w:rFonts w:ascii="Times New Roman" w:hAnsi="Times New Roman" w:cs="Times New Roman"/>
-                <w:sz w:val="24"/>
-                <w:szCs w:val="24"/>
-              </w:rPr>
-            </w:pPr>
-            <w:r>
-              <w:rPr>
-                <w:rFonts w:ascii="Times New Roman" w:hAnsi="Times New Roman" w:cs="Times New Roman"/>
-                <w:sz w:val="24"/>
-                <w:szCs w:val="24"/>
-              </w:rPr>
-              <w:t>6.1</w:t>
-            </w:r>
-          </w:p>
-          <w:p>
-            <w:pPr>
-              <w:pStyle w:val="ListParagraph"/>
-              <w:numPr>
-                <w:ilvl w:val="0"/>
-                <w:numId w:val="1"/>
-              </w:numPr>
-              <w:rPr>
-                <w:rFonts w:ascii="Times New Roman" w:hAnsi="Times New Roman" w:cs="Times New Roman"/>
-                <w:sz w:val="24"/>
-                <w:szCs w:val="24"/>
-              </w:rPr>
-            </w:pPr>
-            <w:r>
-              <w:rPr>
-                <w:rFonts w:ascii="Times New Roman" w:hAnsi="Times New Roman" w:cs="Times New Roman"/>
-                <w:sz w:val="24"/>
-                <w:szCs w:val="24"/>
-              </w:rPr>
-              <w:t>6.2</w:t>
+                <w:szCs w:val="24"/>
+              </w:rPr>
+            </w:pPr>
+            <w:r>
+              <w:rPr>
+                <w:rFonts w:ascii="Times New Roman" w:eastAsia="Times New Roman" w:hAnsi="Times New Roman" w:cs="Times New Roman"/>
+                <w:sz w:val="24"/>
+                <w:szCs w:val="24"/>
+              </w:rPr>
+              <w:t>17.1</w:t>
+            </w:r>
+          </w:p>
+          <w:p>
+            <w:pPr>
+              <w:rPr>
+                <w:rFonts w:ascii="Times New Roman" w:eastAsia="Times New Roman" w:hAnsi="Times New Roman" w:cs="Times New Roman"/>
+                <w:sz w:val="24"/>
+                <w:szCs w:val="24"/>
+              </w:rPr>
+            </w:pPr>
+            <w:r>
+              <w:rPr>
+                <w:rFonts w:ascii="Times New Roman" w:eastAsia="Times New Roman" w:hAnsi="Times New Roman" w:cs="Times New Roman"/>
+                <w:sz w:val="24"/>
+                <w:szCs w:val="24"/>
+              </w:rPr>
+              <w:t>17.2</w:t>
+            </w:r>
+          </w:p>
+          <w:p>
+            <w:pPr>
+              <w:rPr>
+                <w:rFonts w:ascii="Times New Roman" w:eastAsia="Times New Roman" w:hAnsi="Times New Roman" w:cs="Times New Roman"/>
+                <w:sz w:val="24"/>
+                <w:szCs w:val="24"/>
+              </w:rPr>
+            </w:pPr>
+            <w:r>
+              <w:rPr>
+                <w:rFonts w:ascii="Times New Roman" w:eastAsia="Times New Roman" w:hAnsi="Times New Roman" w:cs="Times New Roman"/>
+                <w:sz w:val="24"/>
+                <w:szCs w:val="24"/>
+              </w:rPr>
+              <w:t>17.3TheoryTests</w:t>
+            </w:r>
+          </w:p>
+          <w:p>
+            <w:pPr>
+              <w:rPr>
+                <w:rFonts w:ascii="Times New Roman" w:eastAsia="Times New Roman" w:hAnsi="Times New Roman" w:cs="Times New Roman"/>
+                <w:sz w:val="24"/>
+                <w:szCs w:val="24"/>
+              </w:rPr>
+            </w:pPr>
+            <w:r>
+              <w:rPr>
+                <w:rFonts w:ascii="Times New Roman" w:eastAsia="Times New Roman" w:hAnsi="Times New Roman" w:cs="Times New Roman"/>
+                <w:sz w:val="24"/>
+                <w:szCs w:val="24"/>
+              </w:rPr>
+              <w:t>17.3TheoryIntervals</w:t>
+            </w:r>
+          </w:p>
+          <w:p>
+            <w:pPr>
+              <w:rPr>
+                <w:rFonts w:ascii="Times New Roman" w:eastAsia="Times New Roman" w:hAnsi="Times New Roman" w:cs="Times New Roman"/>
+                <w:sz w:val="24"/>
+                <w:szCs w:val="24"/>
+              </w:rPr>
+            </w:pPr>
+            <w:proofErr w:type="spellStart"/>
+            <w:r>
+              <w:rPr>
+                <w:rFonts w:ascii="Times New Roman" w:eastAsia="Times New Roman" w:hAnsi="Times New Roman" w:cs="Times New Roman"/>
+                <w:sz w:val="24"/>
+                <w:szCs w:val="24"/>
+              </w:rPr>
+              <w:t>Paired_Data</w:t>
+            </w:r>
+            <w:proofErr w:type="spellEnd"/>
+          </w:p>
+          <w:p>
+            <w:pPr>
+              <w:rPr>
+                <w:rFonts w:ascii="Times New Roman" w:eastAsia="Times New Roman" w:hAnsi="Times New Roman" w:cs="Times New Roman"/>
+                <w:sz w:val="24"/>
+                <w:szCs w:val="24"/>
+              </w:rPr>
+            </w:pPr>
+            <w:r>
+              <w:rPr>
+                <w:rFonts w:ascii="Times New Roman" w:eastAsia="Times New Roman" w:hAnsi="Times New Roman" w:cs="Times New Roman"/>
+                <w:sz w:val="24"/>
+                <w:szCs w:val="24"/>
+              </w:rPr>
+              <w:t>18.1and18.2</w:t>
+            </w:r>
+          </w:p>
+          <w:p>
+            <w:pPr>
+              <w:rPr>
+                <w:rFonts w:ascii="Times New Roman" w:hAnsi="Times New Roman" w:cs="Times New Roman"/>
+                <w:sz w:val="24"/>
+                <w:szCs w:val="24"/>
+              </w:rPr>
+            </w:pPr>
+            <w:r>
+              <w:rPr>
+                <w:rFonts w:ascii="Times New Roman" w:eastAsia="Times New Roman" w:hAnsi="Times New Roman" w:cs="Times New Roman"/>
+                <w:sz w:val="24"/>
+                <w:szCs w:val="24"/>
+              </w:rPr>
+              <w:t>18.3</w:t>
             </w:r>
           </w:p>
         </w:tc>
@@ -5122,36 +4562,26 @@
                 <w:sz w:val="24"/>
                 <w:szCs w:val="24"/>
               </w:rPr>
-              <w:t>COVID-19 and Air Pollution, Color Interference</w:t>
-            </w:r>
-          </w:p>
-          <w:p>
-            <w:pPr>
+              <w:t>Swearing, Color Interference</w:t>
+            </w:r>
+          </w:p>
+          <w:p>
+            <w:pPr>
+              <w:rPr>
+                <w:rFonts w:ascii="Times New Roman" w:hAnsi="Times New Roman" w:cs="Times New Roman"/>
+                <w:sz w:val="24"/>
+                <w:szCs w:val="24"/>
+              </w:rPr>
+            </w:pPr>
+            <w:r>
               <w:rPr>
                 <w:rFonts w:ascii="Times New Roman" w:hAnsi="Times New Roman" w:cs="Times New Roman"/>
                 <w:color w:val="4472C4" w:themeColor="accent1"/>
                 <w:sz w:val="24"/>
                 <w:szCs w:val="24"/>
               </w:rPr>
-            </w:pPr>
-            <w:r>
-              <w:rPr>
-                <w:rFonts w:ascii="Times New Roman" w:hAnsi="Times New Roman" w:cs="Times New Roman"/>
-                <w:color w:val="4472C4" w:themeColor="accent1"/>
-                <w:sz w:val="24"/>
-                <w:szCs w:val="24"/>
-              </w:rPr>
-              <w:t>GS: Swearing</w:t>
-            </w:r>
-          </w:p>
-          <w:p>
-            <w:pPr>
-              <w:rPr>
-                <w:rFonts w:ascii="Times New Roman" w:hAnsi="Times New Roman" w:cs="Times New Roman"/>
-                <w:sz w:val="24"/>
-                <w:szCs w:val="24"/>
-              </w:rPr>
-            </w:pPr>
+              <w:t>GS: Color Interference</w:t>
+            </w:r>
           </w:p>
         </w:tc>
       </w:tr>
@@ -5189,15 +4619,7 @@
                 <w:sz w:val="24"/>
                 <w:szCs w:val="24"/>
               </w:rPr>
-              <w:t>W 7/2</w:t>
-            </w:r>
-            <w:r>
-              <w:rPr>
-                <w:rFonts w:ascii="Times New Roman" w:hAnsi="Times New Roman" w:cs="Times New Roman"/>
-                <w:sz w:val="24"/>
-                <w:szCs w:val="24"/>
-              </w:rPr>
-              <w:t>6</w:t>
+              <w:t>W 7/26</w:t>
             </w:r>
           </w:p>
         </w:tc>
@@ -5233,11 +4655,10 @@
             <w:r>
               <w:rPr>
                 <w:rFonts w:ascii="Times New Roman" w:hAnsi="Times New Roman" w:cs="Times New Roman"/>
-                <w:color w:val="FF0000"/>
-                <w:sz w:val="24"/>
-                <w:szCs w:val="24"/>
-              </w:rPr>
-              <w:t>Weather Patterns and Record Snowfall, Triple Crown</w:t>
+                <w:sz w:val="24"/>
+                <w:szCs w:val="24"/>
+              </w:rPr>
+              <w:t>Behavior and Performance, Triple Crown, Dinosaurs</w:t>
             </w:r>
           </w:p>
         </w:tc>
@@ -5257,60 +4678,7 @@
                 <w:rFonts w:ascii="Times New Roman" w:eastAsia="Times New Roman" w:hAnsi="Times New Roman" w:cs="Times New Roman"/>
                 <w:sz w:val="24"/>
               </w:rPr>
-              <w:t>§</w:t>
-            </w:r>
-            <w:r>
-              <w:rPr>
-                <w:rFonts w:ascii="Times New Roman" w:hAnsi="Times New Roman" w:cs="Times New Roman"/>
-                <w:sz w:val="24"/>
-                <w:szCs w:val="24"/>
-              </w:rPr>
-              <w:t xml:space="preserve">6.3; </w:t>
-            </w:r>
-            <w:r>
-              <w:rPr>
-                <w:rFonts w:ascii="Times New Roman" w:eastAsia="Times New Roman" w:hAnsi="Times New Roman" w:cs="Times New Roman"/>
-                <w:sz w:val="24"/>
-              </w:rPr>
-              <w:t>§</w:t>
-            </w:r>
-            <w:r>
-              <w:rPr>
-                <w:rFonts w:ascii="Times New Roman" w:hAnsi="Times New Roman" w:cs="Times New Roman"/>
-                <w:sz w:val="24"/>
-                <w:szCs w:val="24"/>
-              </w:rPr>
-              <w:t xml:space="preserve">6.4; </w:t>
-            </w:r>
-            <w:r>
-              <w:rPr>
-                <w:rFonts w:ascii="Times New Roman" w:eastAsia="Times New Roman" w:hAnsi="Times New Roman" w:cs="Times New Roman"/>
-                <w:sz w:val="24"/>
-              </w:rPr>
-              <w:t>§</w:t>
-            </w:r>
-            <w:r>
-              <w:rPr>
-                <w:rFonts w:ascii="Times New Roman" w:hAnsi="Times New Roman" w:cs="Times New Roman"/>
-                <w:sz w:val="24"/>
-                <w:szCs w:val="24"/>
-              </w:rPr>
-              <w:t xml:space="preserve">6.5; </w:t>
-            </w:r>
-            <w:r>
-              <w:rPr>
-                <w:rFonts w:ascii="Times New Roman" w:eastAsia="Times New Roman" w:hAnsi="Times New Roman" w:cs="Times New Roman"/>
-                <w:sz w:val="24"/>
-              </w:rPr>
-              <w:t>§</w:t>
-            </w:r>
-            <w:r>
-              <w:rPr>
-                <w:rFonts w:ascii="Times New Roman" w:hAnsi="Times New Roman" w:cs="Times New Roman"/>
-                <w:sz w:val="24"/>
-                <w:szCs w:val="24"/>
-              </w:rPr>
-              <w:t>6.6</w:t>
+              <w:t>Ch 19; Ch 20</w:t>
             </w:r>
           </w:p>
         </w:tc>
@@ -5320,32 +4688,77 @@
           </w:tcPr>
           <w:p>
             <w:pPr>
-              <w:pStyle w:val="ListParagraph"/>
-              <w:numPr>
-                <w:ilvl w:val="0"/>
-                <w:numId w:val="1"/>
-              </w:numPr>
-              <w:rPr>
-                <w:rFonts w:ascii="Times New Roman" w:hAnsi="Times New Roman" w:cs="Times New Roman"/>
-                <w:sz w:val="24"/>
-                <w:szCs w:val="24"/>
-              </w:rPr>
-            </w:pPr>
-            <w:r>
-              <w:rPr>
-                <w:rFonts w:ascii="Times New Roman" w:hAnsi="Times New Roman" w:cs="Times New Roman"/>
-                <w:sz w:val="24"/>
-                <w:szCs w:val="24"/>
-              </w:rPr>
-              <w:t>6.</w:t>
-            </w:r>
-            <w:r>
-              <w:rPr>
-                <w:rFonts w:ascii="Times New Roman" w:hAnsi="Times New Roman" w:cs="Times New Roman"/>
-                <w:sz w:val="24"/>
-                <w:szCs w:val="24"/>
-              </w:rPr>
-              <w:t>3</w:t>
+              <w:rPr>
+                <w:rFonts w:ascii="Times New Roman" w:hAnsi="Times New Roman" w:cs="Times New Roman"/>
+                <w:bCs/>
+                <w:sz w:val="24"/>
+                <w:szCs w:val="24"/>
+              </w:rPr>
+            </w:pPr>
+            <w:r>
+              <w:rPr>
+                <w:rFonts w:ascii="Times New Roman" w:hAnsi="Times New Roman" w:cs="Times New Roman"/>
+                <w:bCs/>
+                <w:sz w:val="24"/>
+                <w:szCs w:val="24"/>
+              </w:rPr>
+              <w:t>19.1</w:t>
+            </w:r>
+          </w:p>
+          <w:p>
+            <w:pPr>
+              <w:rPr>
+                <w:rFonts w:ascii="Times New Roman" w:hAnsi="Times New Roman" w:cs="Times New Roman"/>
+                <w:bCs/>
+                <w:sz w:val="24"/>
+                <w:szCs w:val="24"/>
+              </w:rPr>
+            </w:pPr>
+            <w:r>
+              <w:rPr>
+                <w:rFonts w:ascii="Times New Roman" w:hAnsi="Times New Roman" w:cs="Times New Roman"/>
+                <w:bCs/>
+                <w:sz w:val="24"/>
+                <w:szCs w:val="24"/>
+              </w:rPr>
+              <w:t>19.2</w:t>
+            </w:r>
+          </w:p>
+          <w:p>
+            <w:pPr>
+              <w:rPr>
+                <w:rFonts w:ascii="Times New Roman" w:hAnsi="Times New Roman" w:cs="Times New Roman"/>
+                <w:bCs/>
+                <w:sz w:val="24"/>
+                <w:szCs w:val="24"/>
+              </w:rPr>
+            </w:pPr>
+            <w:r>
+              <w:rPr>
+                <w:rFonts w:ascii="Times New Roman" w:hAnsi="Times New Roman" w:cs="Times New Roman"/>
+                <w:bCs/>
+                <w:sz w:val="24"/>
+                <w:szCs w:val="24"/>
+              </w:rPr>
+              <w:t>19.3TheoryTests</w:t>
+            </w:r>
+          </w:p>
+          <w:p>
+            <w:pPr>
+              <w:rPr>
+                <w:rFonts w:ascii="Times New Roman" w:hAnsi="Times New Roman" w:cs="Times New Roman"/>
+                <w:sz w:val="24"/>
+                <w:szCs w:val="24"/>
+              </w:rPr>
+            </w:pPr>
+            <w:r>
+              <w:rPr>
+                <w:rFonts w:ascii="Times New Roman" w:hAnsi="Times New Roman" w:cs="Times New Roman"/>
+                <w:bCs/>
+                <w:sz w:val="24"/>
+                <w:szCs w:val="24"/>
+              </w:rPr>
+              <w:t>19.3TheoryIntervals</w:t>
             </w:r>
           </w:p>
         </w:tc>
@@ -5399,15 +4812,7 @@
                 <w:sz w:val="24"/>
                 <w:szCs w:val="24"/>
               </w:rPr>
-              <w:t>R 7/2</w:t>
-            </w:r>
-            <w:r>
-              <w:rPr>
-                <w:rFonts w:ascii="Times New Roman" w:hAnsi="Times New Roman" w:cs="Times New Roman"/>
-                <w:sz w:val="24"/>
-                <w:szCs w:val="24"/>
-              </w:rPr>
-              <w:t>7</w:t>
+              <w:t>R 7/27</w:t>
             </w:r>
           </w:p>
         </w:tc>
@@ -5483,7 +4888,7 @@
                 <w:sz w:val="24"/>
                 <w:szCs w:val="24"/>
               </w:rPr>
-              <w:t>Weather Patterns and Snowfall</w:t>
+              <w:t>Behavior and Performance, Triple Crown</w:t>
             </w:r>
           </w:p>
           <w:p>
@@ -5502,7 +4907,7 @@
                 <w:sz w:val="24"/>
                 <w:szCs w:val="24"/>
               </w:rPr>
-              <w:t>GS: Triple Crown</w:t>
+              <w:t>GS: Dinosaurs</w:t>
             </w:r>
           </w:p>
           <w:p>
@@ -5531,25 +4936,7 @@
                 <w:sz w:val="24"/>
                 <w:szCs w:val="24"/>
               </w:rPr>
-              <w:t>6</w:t>
-            </w:r>
-            <w:r>
-              <w:rPr>
-                <w:rFonts w:ascii="Times New Roman" w:hAnsi="Times New Roman" w:cs="Times New Roman"/>
-                <w:color w:val="FF0000"/>
-                <w:sz w:val="24"/>
-                <w:szCs w:val="24"/>
-              </w:rPr>
-              <w:t xml:space="preserve"> – module 1</w:t>
-            </w:r>
-            <w:r>
-              <w:rPr>
-                <w:rFonts w:ascii="Times New Roman" w:hAnsi="Times New Roman" w:cs="Times New Roman"/>
-                <w:color w:val="FF0000"/>
-                <w:sz w:val="24"/>
-                <w:szCs w:val="24"/>
-              </w:rPr>
-              <w:t>1, 12</w:t>
+              <w:t>6 – module 11, 12</w:t>
             </w:r>
           </w:p>
         </w:tc>
@@ -5588,15 +4975,7 @@
                 <w:sz w:val="24"/>
                 <w:szCs w:val="24"/>
               </w:rPr>
-              <w:t>F 7/2</w:t>
-            </w:r>
-            <w:r>
-              <w:rPr>
-                <w:rFonts w:ascii="Times New Roman" w:hAnsi="Times New Roman" w:cs="Times New Roman"/>
-                <w:sz w:val="24"/>
-                <w:szCs w:val="24"/>
-              </w:rPr>
-              <w:t>8</w:t>
+              <w:t>F 7/28</w:t>
             </w:r>
           </w:p>
         </w:tc>
@@ -5718,15 +5097,7 @@
                 <w:sz w:val="24"/>
                 <w:szCs w:val="24"/>
               </w:rPr>
-              <w:t xml:space="preserve">M </w:t>
-            </w:r>
-            <w:r>
-              <w:rPr>
-                <w:rFonts w:ascii="Times New Roman" w:hAnsi="Times New Roman" w:cs="Times New Roman"/>
-                <w:sz w:val="24"/>
-                <w:szCs w:val="24"/>
-              </w:rPr>
-              <w:t>7/31</w:t>
+              <w:t>M 7/31</w:t>
             </w:r>
           </w:p>
         </w:tc>
@@ -5750,23 +5121,22 @@
               </w:rPr>
               <w:t>Module 13:</w:t>
             </w:r>
-            <w:r>
-              <w:rPr>
-                <w:rFonts w:ascii="Times New Roman" w:hAnsi="Times New Roman" w:cs="Times New Roman"/>
-                <w:color w:val="FF0000"/>
-                <w:sz w:val="24"/>
-                <w:szCs w:val="24"/>
-              </w:rPr>
-              <w:t xml:space="preserve"> </w:t>
-            </w:r>
-            <w:r>
-              <w:rPr>
-                <w:rFonts w:ascii="Times New Roman" w:hAnsi="Times New Roman" w:cs="Times New Roman"/>
-                <w:color w:val="FF0000"/>
-                <w:sz w:val="24"/>
-                <w:szCs w:val="24"/>
-              </w:rPr>
-              <w:t>Diving Penguins, Golf Driving Distance, COVID</w:t>
+          </w:p>
+          <w:p>
+            <w:pPr>
+              <w:rPr>
+                <w:rFonts w:ascii="Times New Roman" w:hAnsi="Times New Roman" w:cs="Times New Roman"/>
+                <w:sz w:val="24"/>
+                <w:szCs w:val="24"/>
+              </w:rPr>
+            </w:pPr>
+            <w:r>
+              <w:rPr>
+                <w:rFonts w:ascii="Times New Roman" w:hAnsi="Times New Roman" w:cs="Times New Roman"/>
+                <w:sz w:val="24"/>
+                <w:szCs w:val="24"/>
+              </w:rPr>
+              <w:t>Crocodiles, Golf Driving Distance, Big Mac Index</w:t>
             </w:r>
           </w:p>
         </w:tc>
@@ -5777,55 +5147,26 @@
           <w:p>
             <w:pPr>
               <w:rPr>
+                <w:rFonts w:ascii="Times New Roman" w:hAnsi="Times New Roman" w:cs="Times New Roman"/>
+                <w:sz w:val="24"/>
+                <w:szCs w:val="24"/>
+              </w:rPr>
+            </w:pPr>
+            <w:r>
+              <w:rPr>
                 <w:rFonts w:ascii="Times New Roman" w:eastAsia="Times New Roman" w:hAnsi="Times New Roman" w:cs="Times New Roman"/>
                 <w:sz w:val="24"/>
               </w:rPr>
-            </w:pPr>
-            <w:r>
+              <w:t>Ch 21; Ch 22</w:t>
+            </w:r>
+          </w:p>
+          <w:p>
+            <w:pPr>
               <w:rPr>
                 <w:rFonts w:ascii="Times New Roman" w:eastAsia="Times New Roman" w:hAnsi="Times New Roman" w:cs="Times New Roman"/>
                 <w:sz w:val="24"/>
               </w:rPr>
-              <w:t>§</w:t>
-            </w:r>
-            <w:r>
-              <w:rPr>
-                <w:rFonts w:ascii="Times New Roman" w:hAnsi="Times New Roman" w:cs="Times New Roman"/>
-                <w:sz w:val="24"/>
-                <w:szCs w:val="24"/>
-              </w:rPr>
-              <w:t xml:space="preserve">7.1; </w:t>
-            </w:r>
-            <w:r>
-              <w:rPr>
-                <w:rFonts w:ascii="Times New Roman" w:eastAsia="Times New Roman" w:hAnsi="Times New Roman" w:cs="Times New Roman"/>
-                <w:sz w:val="24"/>
-              </w:rPr>
-              <w:t>§</w:t>
-            </w:r>
-            <w:r>
-              <w:rPr>
-                <w:rFonts w:ascii="Times New Roman" w:hAnsi="Times New Roman" w:cs="Times New Roman"/>
-                <w:sz w:val="24"/>
-                <w:szCs w:val="24"/>
-              </w:rPr>
-              <w:t xml:space="preserve">7.2; </w:t>
-            </w:r>
-            <w:r>
-              <w:rPr>
-                <w:rFonts w:ascii="Times New Roman" w:eastAsia="Times New Roman" w:hAnsi="Times New Roman" w:cs="Times New Roman"/>
-                <w:sz w:val="24"/>
-              </w:rPr>
-              <w:t>§</w:t>
-            </w:r>
-            <w:r>
-              <w:rPr>
-                <w:rFonts w:ascii="Times New Roman" w:hAnsi="Times New Roman" w:cs="Times New Roman"/>
-                <w:sz w:val="24"/>
-                <w:szCs w:val="24"/>
-              </w:rPr>
-              <w:t>7.3</w:t>
-            </w:r>
+            </w:pPr>
           </w:p>
         </w:tc>
         <w:tc>
@@ -5834,24 +5175,77 @@
           </w:tcPr>
           <w:p>
             <w:pPr>
-              <w:pStyle w:val="ListParagraph"/>
-              <w:numPr>
-                <w:ilvl w:val="0"/>
-                <w:numId w:val="1"/>
-              </w:numPr>
-              <w:rPr>
-                <w:rFonts w:ascii="Times New Roman" w:hAnsi="Times New Roman" w:cs="Times New Roman"/>
-                <w:sz w:val="24"/>
-                <w:szCs w:val="24"/>
-              </w:rPr>
-            </w:pPr>
-            <w:r>
-              <w:rPr>
-                <w:rFonts w:ascii="Times New Roman" w:hAnsi="Times New Roman" w:cs="Times New Roman"/>
-                <w:sz w:val="24"/>
-                <w:szCs w:val="24"/>
-              </w:rPr>
-              <w:t>7.1and7.2</w:t>
+              <w:rPr>
+                <w:rFonts w:ascii="Times New Roman" w:hAnsi="Times New Roman" w:cs="Times New Roman"/>
+                <w:bCs/>
+                <w:sz w:val="24"/>
+                <w:szCs w:val="24"/>
+              </w:rPr>
+            </w:pPr>
+            <w:r>
+              <w:rPr>
+                <w:rFonts w:ascii="Times New Roman" w:hAnsi="Times New Roman" w:cs="Times New Roman"/>
+                <w:bCs/>
+                <w:sz w:val="24"/>
+                <w:szCs w:val="24"/>
+              </w:rPr>
+              <w:t>21.1</w:t>
+            </w:r>
+          </w:p>
+          <w:p>
+            <w:pPr>
+              <w:rPr>
+                <w:rFonts w:ascii="Times New Roman" w:hAnsi="Times New Roman" w:cs="Times New Roman"/>
+                <w:bCs/>
+                <w:sz w:val="24"/>
+                <w:szCs w:val="24"/>
+              </w:rPr>
+            </w:pPr>
+            <w:r>
+              <w:rPr>
+                <w:rFonts w:ascii="Times New Roman" w:hAnsi="Times New Roman" w:cs="Times New Roman"/>
+                <w:bCs/>
+                <w:sz w:val="24"/>
+                <w:szCs w:val="24"/>
+              </w:rPr>
+              <w:t>21.3</w:t>
+            </w:r>
+          </w:p>
+          <w:p>
+            <w:pPr>
+              <w:rPr>
+                <w:rFonts w:ascii="Times New Roman" w:hAnsi="Times New Roman" w:cs="Times New Roman"/>
+                <w:bCs/>
+                <w:sz w:val="24"/>
+                <w:szCs w:val="24"/>
+              </w:rPr>
+            </w:pPr>
+            <w:r>
+              <w:rPr>
+                <w:rFonts w:ascii="Times New Roman" w:hAnsi="Times New Roman" w:cs="Times New Roman"/>
+                <w:bCs/>
+                <w:sz w:val="24"/>
+                <w:szCs w:val="24"/>
+              </w:rPr>
+              <w:t>21.4to21.5TheoryTests</w:t>
+            </w:r>
+          </w:p>
+          <w:p>
+            <w:pPr>
+              <w:rPr>
+                <w:rFonts w:ascii="Times New Roman" w:hAnsi="Times New Roman" w:cs="Times New Roman"/>
+                <w:sz w:val="24"/>
+                <w:szCs w:val="24"/>
+              </w:rPr>
+            </w:pPr>
+            <w:r>
+              <w:rPr>
+                <w:rFonts w:ascii="Times New Roman" w:hAnsi="Times New Roman" w:cs="Times New Roman"/>
+                <w:bCs/>
+                <w:sz w:val="24"/>
+                <w:szCs w:val="24"/>
+              </w:rPr>
+              <w:t>21.4to21.5TheoryIntervals</w:t>
             </w:r>
           </w:p>
         </w:tc>
@@ -5905,15 +5299,7 @@
                 <w:sz w:val="24"/>
                 <w:szCs w:val="24"/>
               </w:rPr>
-              <w:t>T 8/</w:t>
-            </w:r>
-            <w:r>
-              <w:rPr>
-                <w:rFonts w:ascii="Times New Roman" w:hAnsi="Times New Roman" w:cs="Times New Roman"/>
-                <w:sz w:val="24"/>
-                <w:szCs w:val="24"/>
-              </w:rPr>
-              <w:t>1</w:t>
+              <w:t>T 8/1</w:t>
             </w:r>
           </w:p>
         </w:tc>
@@ -5993,7 +5379,7 @@
                 <w:sz w:val="24"/>
                 <w:szCs w:val="24"/>
               </w:rPr>
-              <w:t xml:space="preserve"> Diving Penguins, Golf Driving Distance</w:t>
+              <w:t xml:space="preserve"> Crocodiles, Golf Driving Distance</w:t>
             </w:r>
           </w:p>
           <w:p>
@@ -6012,7 +5398,7 @@
                 <w:sz w:val="24"/>
                 <w:szCs w:val="24"/>
               </w:rPr>
-              <w:t>GS: COVID Immunization and Infection Rates</w:t>
+              <w:t>GS: Big Mac Index</w:t>
             </w:r>
           </w:p>
           <w:p>
@@ -6041,25 +5427,7 @@
                 <w:sz w:val="24"/>
                 <w:szCs w:val="24"/>
               </w:rPr>
-              <w:t>7</w:t>
-            </w:r>
-            <w:r>
-              <w:rPr>
-                <w:rFonts w:ascii="Times New Roman" w:hAnsi="Times New Roman" w:cs="Times New Roman"/>
-                <w:color w:val="FF0000"/>
-                <w:sz w:val="24"/>
-                <w:szCs w:val="24"/>
-              </w:rPr>
-              <w:t xml:space="preserve"> – module </w:t>
-            </w:r>
-            <w:r>
-              <w:rPr>
-                <w:rFonts w:ascii="Times New Roman" w:hAnsi="Times New Roman" w:cs="Times New Roman"/>
-                <w:color w:val="FF0000"/>
-                <w:sz w:val="24"/>
-                <w:szCs w:val="24"/>
-              </w:rPr>
-              <w:t>13</w:t>
+              <w:t>7 – module 13</w:t>
             </w:r>
           </w:p>
         </w:tc>
@@ -6106,15 +5474,7 @@
                 <w:sz w:val="24"/>
                 <w:szCs w:val="24"/>
               </w:rPr>
-              <w:t>8/</w:t>
-            </w:r>
-            <w:r>
-              <w:rPr>
-                <w:rFonts w:ascii="Times New Roman" w:hAnsi="Times New Roman" w:cs="Times New Roman"/>
-                <w:sz w:val="24"/>
-                <w:szCs w:val="24"/>
-              </w:rPr>
-              <w:t>2</w:t>
+              <w:t>8/2</w:t>
             </w:r>
           </w:p>
         </w:tc>
@@ -6206,15 +5566,7 @@
                 <w:sz w:val="24"/>
                 <w:szCs w:val="24"/>
               </w:rPr>
-              <w:t>R 8/</w:t>
-            </w:r>
-            <w:r>
-              <w:rPr>
-                <w:rFonts w:ascii="Times New Roman" w:hAnsi="Times New Roman" w:cs="Times New Roman"/>
-                <w:sz w:val="24"/>
-                <w:szCs w:val="24"/>
-              </w:rPr>
-              <w:t>3</w:t>
+              <w:t>R 8/3</w:t>
             </w:r>
           </w:p>
         </w:tc>
@@ -6323,15 +5675,7 @@
                 <w:sz w:val="24"/>
                 <w:szCs w:val="24"/>
               </w:rPr>
-              <w:t>F 8/</w:t>
-            </w:r>
-            <w:r>
-              <w:rPr>
-                <w:rFonts w:ascii="Times New Roman" w:hAnsi="Times New Roman" w:cs="Times New Roman"/>
-                <w:sz w:val="24"/>
-                <w:szCs w:val="24"/>
-              </w:rPr>
-              <w:t>4</w:t>
+              <w:t>F 8/4</w:t>
             </w:r>
           </w:p>
         </w:tc>
@@ -6415,16 +5759,7 @@
                 <w:sz w:val="24"/>
                 <w:szCs w:val="24"/>
               </w:rPr>
-              <w:t>GS</w:t>
-            </w:r>
-            <w:r>
-              <w:rPr>
-                <w:rFonts w:ascii="Times New Roman" w:hAnsi="Times New Roman" w:cs="Times New Roman"/>
-                <w:color w:val="7030A0"/>
-                <w:sz w:val="24"/>
-                <w:szCs w:val="24"/>
-              </w:rPr>
-              <w:t>: Group Project Eval</w:t>
+              <w:t>GS: Group Project Eval</w:t>
             </w:r>
           </w:p>
         </w:tc>

</xml_diff>